<commit_message>
This and following updates tonight will likely be smaller edits and revisions
</commit_message>
<xml_diff>
--- a/Writeups/Proposal_RS 06.15.docx
+++ b/Writeups/Proposal_RS 06.15.docx
@@ -20,7 +20,23 @@
           <w:rFonts w:cs="Angsana New"/>
           <w:szCs w:val="20"/>
         </w:rPr>
-        <w:t xml:space="preserve">Perception is shaped by context and associations. When we encounter a stimulus in the environment, there is a staggering amount of peripheral information that is also taken into account to perceive that stimulus. In speech perception specifically, listeners use acoustic cues to make assumptions about a talker’s traits, like their cultural background, age, and gender. These assumptions may change the way that the listener interacts with the talker (MacFarlane, 2014). Over the past 40 years, psychology research has explored purposefully introducing associations that prime beliefs and manipulate subsequent intentions and behaviours (Srull &amp; Wyer, 1979). In 2013, Abbate et al. performed an experiment in which participants were primed for prosocial intentions –the desire to engage in behavior that benefited others, including helping, cooperating, comforting, and sharing– and then placed in a scenario where they could act on that desire. The experiment was successful in that prosocial priming significantly increased participant engagement in prosocial behavior in multiple contexts. </w:t>
+        <w:t xml:space="preserve">Perception is shaped by context and associations. When we encounter a stimulus in the environment, there is a staggering amount of peripheral information that is also </w:t>
+      </w:r>
+      <w:proofErr w:type="gramStart"/>
+      <w:r>
+        <w:rPr>
+          <w:rFonts w:cs="Angsana New"/>
+          <w:szCs w:val="20"/>
+        </w:rPr>
+        <w:t>taken into account</w:t>
+      </w:r>
+      <w:proofErr w:type="gramEnd"/>
+      <w:r>
+        <w:rPr>
+          <w:rFonts w:cs="Angsana New"/>
+          <w:szCs w:val="20"/>
+        </w:rPr>
+        <w:t xml:space="preserve"> to perceive that stimulus. In speech perception specifically, listeners use acoustic cues to make assumptions about a talker’s traits, like their cultural background, age, and gender. These assumptions may change the way that the listener interacts with the talker (MacFarlane, 2014). Over the past 40 years, psychology research has explored purposefully introducing associations that prime beliefs and manipulate subsequent intentions and behaviours (Srull &amp; Wyer, 1979). In 2013, Abbate et al. performed an experiment in which participants were primed for prosocial intentions –the desire to engage in behavior that benefited others, including helping, cooperating, comforting, and sharing– and then placed in a scenario where they could act on that desire. The experiment was successful in that prosocial priming significantly increased participant engagement in prosocial behavior in multiple contexts. </w:t>
       </w:r>
     </w:p>
     <w:p>
@@ -68,7 +84,23 @@
           <w:rFonts w:cs="Angsana New"/>
           <w:szCs w:val="20"/>
         </w:rPr>
-        <w:t>Speech can communicate various cues about the talker’s identity at the pragmatic, syntactic, wrote, and even phonetic levels. This encourages social grouping and prosocial behaviour. Social groups have a tendency to adopt similar language and usage patterns, and even imitate the speech cues of those perceived as belonging to their social group (Babel, 2012). Prior research suggests that individuals retain more detailed memories during word learning when those words are taught to them by someone perceived as belonging to their social group (Iacozza et al., 2020). Additionally, Trude and Brown-Schmidt (2012) found that listener’s use knowledge of talker identity as a talker-specific guide during online speech perception. Though unfavored speech alone has not been found to inhibit speech perception adaptation in listeners (Babel et al., 2019), it is another question entirely if prosocial intentions would facilitate this adaptation. Furthermore, previous studies (to the best of my knowledge) have failed to isolate potential prosocial cues from ingroup-biased expectations.</w:t>
+        <w:t xml:space="preserve">Speech can communicate various cues about the talker’s identity at the pragmatic, syntactic, wrote, and even phonetic levels. This encourages social grouping and prosocial behaviour. Social groups </w:t>
+      </w:r>
+      <w:proofErr w:type="gramStart"/>
+      <w:r>
+        <w:rPr>
+          <w:rFonts w:cs="Angsana New"/>
+          <w:szCs w:val="20"/>
+        </w:rPr>
+        <w:t>have a tendency to</w:t>
+      </w:r>
+      <w:proofErr w:type="gramEnd"/>
+      <w:r>
+        <w:rPr>
+          <w:rFonts w:cs="Angsana New"/>
+          <w:szCs w:val="20"/>
+        </w:rPr>
+        <w:t xml:space="preserve"> adopt similar language and usage patterns, and even imitate the speech cues of those perceived as belonging to their social group (Babel, 2012). Prior research suggests that individuals retain more detailed memories during word learning when those words are taught to them by someone perceived as belonging to their social group (Iacozza et al., 2020). Additionally, Trude and Brown-Schmidt (2012) found that listener’s use knowledge of talker identity as a talker-specific guide during online speech perception. Though unfavored speech alone has not been found to inhibit speech perception adaptation in listeners (Babel et al., 2019), it is another question entirely if prosocial intentions would facilitate this adaptation. Furthermore, previous studies (to the best of my knowledge) have failed to isolate potential prosocial cues from ingroup-biased expectations.</w:t>
       </w:r>
     </w:p>
     <w:p>
@@ -100,7 +132,39 @@
           <w:rFonts w:cs="Angsana New"/>
           <w:szCs w:val="20"/>
         </w:rPr>
-        <w:t>Though listeners with larger social networks possess less malleable general expectations, they still communicate with more people and experience a wider variation in speech productions. This could suggest that listeners with larger social networks process their talker-specific expectations differently in order to maintain their relationships. Similar to how primed prosocial intentions facilitate relationship development by inspiring prosocial behaviour, could prosocial primes moderate a listener’s receptiveness to novel talkers? Could this be a possible response to the reduction problem in speech perception adaptation?</w:t>
+        <w:t xml:space="preserve">Though listeners with larger social networks possess less malleable general expectations, they still communicate with more people and experience a wider variation in speech productions. This could suggest that listeners with larger social networks process their talker-specific expectations differently </w:t>
+      </w:r>
+      <w:proofErr w:type="gramStart"/>
+      <w:r>
+        <w:rPr>
+          <w:rFonts w:cs="Angsana New"/>
+          <w:szCs w:val="20"/>
+        </w:rPr>
+        <w:t>in order to</w:t>
+      </w:r>
+      <w:proofErr w:type="gramEnd"/>
+      <w:r>
+        <w:rPr>
+          <w:rFonts w:cs="Angsana New"/>
+          <w:szCs w:val="20"/>
+        </w:rPr>
+        <w:t xml:space="preserve"> maintain their relationships. </w:t>
+      </w:r>
+      <w:proofErr w:type="gramStart"/>
+      <w:r>
+        <w:rPr>
+          <w:rFonts w:cs="Angsana New"/>
+          <w:szCs w:val="20"/>
+        </w:rPr>
+        <w:t>Similar to</w:t>
+      </w:r>
+      <w:proofErr w:type="gramEnd"/>
+      <w:r>
+        <w:rPr>
+          <w:rFonts w:cs="Angsana New"/>
+          <w:szCs w:val="20"/>
+        </w:rPr>
+        <w:t xml:space="preserve"> how primed prosocial intentions facilitate relationship development by inspiring prosocial behaviour, could prosocial primes moderate a listener’s receptiveness to novel talkers? Could this be a possible response to the reduction problem in speech perception adaptation?</w:t>
       </w:r>
       <w:r>
         <w:rPr>
@@ -128,7 +192,15 @@
     </w:p>
     <w:p>
       <w:r>
-        <w:t xml:space="preserve">Priming a behaviour requires a combination of attitude and circumstance; the participant has an inclination to behave in a manner that reflects the prime, and then is introduced to a situation where they may act on that inclination. Primes can be processed both consciously and unconsciously. The effectiveness of a prime is facilitated by the listener’s goals and/or values aligning with the primed behaviour (Bargh, 2016). There are also mediating effects from the situation, such as a cost-benefit analysis when extending prosocial behaviour to another individual. </w:t>
+        <w:t xml:space="preserve">Priming a behaviour requires a combination of attitude and circumstance; the participant </w:t>
+      </w:r>
+      <w:proofErr w:type="gramStart"/>
+      <w:r>
+        <w:t>has an inclination to</w:t>
+      </w:r>
+      <w:proofErr w:type="gramEnd"/>
+      <w:r>
+        <w:t xml:space="preserve"> behave in a manner that reflects the prime, and then is introduced to a situation where they may act on that inclination. Primes can be processed both consciously and unconsciously. The effectiveness of a prime is facilitated by the listener’s goals and/or values aligning with the primed behaviour (Bargh, 2016). There are also mediating effects from the situation, such as a cost-benefit analysis when extending prosocial behaviour to another individual. </w:t>
       </w:r>
     </w:p>
     <w:p>
@@ -138,7 +210,15 @@
     </w:p>
     <w:p>
       <w:r>
-        <w:t xml:space="preserve">However, prosocial behaviour is not only reserved for ingroup members. Individuals are more likely to extend prosocial behaviour towards people they like in order to develop interpersonal relationships. Prosociality encourages social acceptance and assimilation, has a bidirectional relationship with the earliest form of learning: mimicry </w:t>
+        <w:t xml:space="preserve">However, prosocial behaviour is not only reserved for ingroup members. Individuals are more likely to extend prosocial behaviour towards people they like </w:t>
+      </w:r>
+      <w:proofErr w:type="gramStart"/>
+      <w:r>
+        <w:t>in order to</w:t>
+      </w:r>
+      <w:proofErr w:type="gramEnd"/>
+      <w:r>
+        <w:t xml:space="preserve"> develop interpersonal relationships. Prosociality encourages social acceptance and assimilation, has a bidirectional relationship with the earliest form of learning: mimicry </w:t>
       </w:r>
       <w:r>
         <w:rPr>
@@ -154,7 +234,15 @@
         <w:t>van Baaren et al., 2004</w:t>
       </w:r>
       <w:r>
-        <w:t>). Often times, prosocial behaviour emerges due to an individual’s current mood or attitude, independently of any relation to the other party within an interaction. Martins et al., (2022) found that increasing oxytocin levels increased prosocial behaviour between individuals, suggesting a close link between prosociality and mood at the physiological level.</w:t>
+        <w:t xml:space="preserve">). </w:t>
+      </w:r>
+      <w:proofErr w:type="gramStart"/>
+      <w:r>
+        <w:t>Often times</w:t>
+      </w:r>
+      <w:proofErr w:type="gramEnd"/>
+      <w:r>
+        <w:t>, prosocial behaviour emerges due to an individual’s current mood or attitude, independently of any relation to the other party within an interaction. Martins et al., (2022) found that increasing oxytocin levels increased prosocial behaviour between individuals, suggesting a close link between prosociality and mood at the physiological level.</w:t>
       </w:r>
     </w:p>
     <w:p/>
@@ -183,7 +271,15 @@
     </w:p>
     <w:p>
       <w:r>
-        <w:t xml:space="preserve">Speech perception in itself is an internal process, invisible to a talker during an interaction. As a result, speech perception adaptation does not have the same ability to communicate social cues to others, in contrast to mimicking other’s words, speech patterns, and body language. However, it still holds a critical role in interpersonal communication because it’s what allows individuals to be receptive to a talker they encounter. From the listener’s perspective, it could be advantageous for them to adapt their speech perception more quickly to talker’s that are perceived as more helpful so they can communicate with those individuals more easily. </w:t>
+        <w:t xml:space="preserve">Speech perception </w:t>
+      </w:r>
+      <w:proofErr w:type="gramStart"/>
+      <w:r>
+        <w:t>in itself is</w:t>
+      </w:r>
+      <w:proofErr w:type="gramEnd"/>
+      <w:r>
+        <w:t xml:space="preserve"> an internal process, invisible to a talker during an interaction. As a result, speech perception adaptation does not have the same ability to communicate social cues to others, in contrast to mimicking other’s words, speech patterns, and body language. However, it still holds a critical role in interpersonal communication because it’s what allows individuals to be receptive to a talker they encounter. From the listener’s perspective, it could be advantageous for them to adapt their speech perception more quickly to talker’s that are perceived as more helpful so they can communicate with those individuals more easily. </w:t>
       </w:r>
     </w:p>
     <w:p>
@@ -259,7 +355,15 @@
         <w:t>do not</w:t>
       </w:r>
       <w:r>
-        <w:t xml:space="preserve"> adapt their speech perception more readily to speech that they like hearing. For example, in Babel et al. (2019), listeners heard one of three distinct voices read a story. One voice produced the standard native English pronunciation, one voice expressed speech with a manipulated accent, and last had the same accent in addition to an atypical change in vowel production. While listeners reported preferring the former two to the latter when hearing the story, listeners’ perceptions adjusted to all of the presented talkers. </w:t>
+        <w:t xml:space="preserve"> adapt their speech perception more readily to speech that they like hearing. For example, in Babel et al. (2019), listeners heard one of three distinct voices read a story. One voice produced the standard native English pronunciation, one voice expressed speech with a manipulated accent, and last had the same accent in addition to an atypical change in vowel production. While listeners reported preferring the former two to the latter when hearing the story, listeners’ perceptions adjusted to </w:t>
+      </w:r>
+      <w:proofErr w:type="gramStart"/>
+      <w:r>
+        <w:t>all of</w:t>
+      </w:r>
+      <w:proofErr w:type="gramEnd"/>
+      <w:r>
+        <w:t xml:space="preserve"> the presented talkers. </w:t>
       </w:r>
     </w:p>
     <w:p>
@@ -328,15 +432,31 @@
           <w:i/>
           <w:iCs/>
         </w:rPr>
-        <w:t xml:space="preserve">Implies that prosocial cues have an effect on speech perception adaptation. </w:t>
-      </w:r>
-    </w:p>
-    <w:p>
-      <w:pPr>
+        <w:t xml:space="preserve">Implies that prosocial cues </w:t>
+      </w:r>
+      <w:proofErr w:type="gramStart"/>
+      <w:r>
         <w:rPr>
           <w:i/>
           <w:iCs/>
         </w:rPr>
+        <w:t>have an effect on</w:t>
+      </w:r>
+      <w:proofErr w:type="gramEnd"/>
+      <w:r>
+        <w:rPr>
+          <w:i/>
+          <w:iCs/>
+        </w:rPr>
+        <w:t xml:space="preserve"> speech perception adaptation. </w:t>
+      </w:r>
+    </w:p>
+    <w:p>
+      <w:pPr>
+        <w:rPr>
+          <w:i/>
+          <w:iCs/>
+        </w:rPr>
       </w:pPr>
       <w:r>
         <w:rPr>
@@ -414,12 +534,21 @@
       <w:r>
         <w:t xml:space="preserve"> </w:t>
       </w:r>
+      <w:proofErr w:type="gramStart"/>
       <w:r>
         <w:rPr>
           <w:i/>
           <w:iCs/>
         </w:rPr>
-        <w:t>effect each other; can see which effects more?</w:t>
+        <w:t>effect</w:t>
+      </w:r>
+      <w:proofErr w:type="gramEnd"/>
+      <w:r>
+        <w:rPr>
+          <w:i/>
+          <w:iCs/>
+        </w:rPr>
+        <w:t xml:space="preserve"> each other; can see which effects more?</w:t>
       </w:r>
     </w:p>
     <w:p>
@@ -462,7 +591,23 @@
           <w:i/>
           <w:iCs/>
         </w:rPr>
-        <w:t xml:space="preserve">Implies that prosocial cues have an effect on speech perception adaptation. </w:t>
+        <w:t xml:space="preserve">Implies that prosocial cues </w:t>
+      </w:r>
+      <w:proofErr w:type="gramStart"/>
+      <w:r>
+        <w:rPr>
+          <w:i/>
+          <w:iCs/>
+        </w:rPr>
+        <w:t>have an effect on</w:t>
+      </w:r>
+      <w:proofErr w:type="gramEnd"/>
+      <w:r>
+        <w:rPr>
+          <w:i/>
+          <w:iCs/>
+        </w:rPr>
+        <w:t xml:space="preserve"> speech perception adaptation. </w:t>
       </w:r>
     </w:p>
     <w:p>
@@ -839,24 +984,14 @@
       <w:r>
         <w:t xml:space="preserve">Table </w:t>
       </w:r>
-      <w:r>
-        <w:fldChar w:fldCharType="begin"/>
-      </w:r>
-      <w:r>
-        <w:instrText xml:space="preserve"> SEQ Table \* ARABIC </w:instrText>
-      </w:r>
-      <w:r>
-        <w:fldChar w:fldCharType="separate"/>
-      </w:r>
-      <w:r>
-        <w:rPr>
-          <w:noProof/>
-        </w:rPr>
-        <w:t>1</w:t>
-      </w:r>
-      <w:r>
-        <w:fldChar w:fldCharType="end"/>
-      </w:r>
+      <w:fldSimple w:instr=" SEQ Table \* ARABIC ">
+        <w:r>
+          <w:rPr>
+            <w:noProof/>
+          </w:rPr>
+          <w:t>1</w:t>
+        </w:r>
+      </w:fldSimple>
       <w:r>
         <w:t>: The two possible conditions for Experiment 1.</w:t>
       </w:r>
@@ -902,7 +1037,7 @@
         <mc:AlternateContent>
           <mc:Choice Requires="wps">
             <w:drawing>
-              <wp:anchor distT="0" distB="0" distL="114300" distR="114300" simplePos="0" relativeHeight="251658240" behindDoc="0" locked="0" layoutInCell="1" allowOverlap="1" wp14:anchorId="19158A4D" wp14:editId="4FC6290A">
+              <wp:anchor distT="0" distB="0" distL="114300" distR="114300" simplePos="0" relativeHeight="251648000" behindDoc="0" locked="0" layoutInCell="1" allowOverlap="1" wp14:anchorId="19158A4D" wp14:editId="4FC6290A">
                 <wp:simplePos x="0" y="0"/>
                 <wp:positionH relativeFrom="column">
                   <wp:posOffset>3441700</wp:posOffset>
@@ -947,27 +1082,14 @@
                             <w:r>
                               <w:t xml:space="preserve">Figure </w:t>
                             </w:r>
-                            <w:r>
-                              <w:fldChar w:fldCharType="begin"/>
-                            </w:r>
-                            <w:r>
-                              <w:instrText xml:space="preserve"> SEQ Figure \* ARABIC </w:instrText>
-                            </w:r>
-                            <w:r>
-                              <w:fldChar w:fldCharType="separate"/>
-                            </w:r>
-                            <w:r>
-                              <w:rPr>
-                                <w:noProof/>
-                              </w:rPr>
-                              <w:t>1</w:t>
-                            </w:r>
-                            <w:r>
-                              <w:rPr>
-                                <w:noProof/>
-                              </w:rPr>
-                              <w:fldChar w:fldCharType="end"/>
-                            </w:r>
+                            <w:fldSimple w:instr=" SEQ Figure \* ARABIC ">
+                              <w:r>
+                                <w:rPr>
+                                  <w:noProof/>
+                                </w:rPr>
+                                <w:t>1</w:t>
+                              </w:r>
+                            </w:fldSimple>
                             <w:r>
                               <w:t>b: Neutral prime response choice example</w:t>
                             </w:r>
@@ -1052,7 +1174,7 @@
         <mc:AlternateContent>
           <mc:Choice Requires="wps">
             <w:drawing>
-              <wp:anchor distT="0" distB="0" distL="114300" distR="114300" simplePos="0" relativeHeight="251658240" behindDoc="0" locked="0" layoutInCell="1" allowOverlap="1" wp14:anchorId="6A6774E0" wp14:editId="250AF0D7">
+              <wp:anchor distT="0" distB="0" distL="114300" distR="114300" simplePos="0" relativeHeight="251649024" behindDoc="0" locked="0" layoutInCell="1" allowOverlap="1" wp14:anchorId="6A6774E0" wp14:editId="250AF0D7">
                 <wp:simplePos x="0" y="0"/>
                 <wp:positionH relativeFrom="column">
                   <wp:posOffset>368300</wp:posOffset>
@@ -1179,7 +1301,7 @@
         <mc:AlternateContent>
           <mc:Choice Requires="wps">
             <w:drawing>
-              <wp:anchor distT="0" distB="0" distL="114300" distR="114300" simplePos="0" relativeHeight="251658240" behindDoc="0" locked="0" layoutInCell="1" allowOverlap="1" wp14:anchorId="1DFBAB77" wp14:editId="206E78E6">
+              <wp:anchor distT="0" distB="0" distL="114300" distR="114300" simplePos="0" relativeHeight="251650048" behindDoc="0" locked="0" layoutInCell="1" allowOverlap="1" wp14:anchorId="1DFBAB77" wp14:editId="206E78E6">
                 <wp:simplePos x="0" y="0"/>
                 <wp:positionH relativeFrom="column">
                   <wp:posOffset>4578350</wp:posOffset>
@@ -1338,7 +1460,7 @@
         <mc:AlternateContent>
           <mc:Choice Requires="wps">
             <w:drawing>
-              <wp:anchor distT="0" distB="0" distL="114300" distR="114300" simplePos="0" relativeHeight="251658240" behindDoc="0" locked="0" layoutInCell="1" allowOverlap="1" wp14:anchorId="5AEDB1E5" wp14:editId="5A7BE638">
+              <wp:anchor distT="0" distB="0" distL="114300" distR="114300" simplePos="0" relativeHeight="251651072" behindDoc="0" locked="0" layoutInCell="1" allowOverlap="1" wp14:anchorId="5AEDB1E5" wp14:editId="5A7BE638">
                 <wp:simplePos x="0" y="0"/>
                 <wp:positionH relativeFrom="column">
                   <wp:posOffset>1854200</wp:posOffset>
@@ -1497,7 +1619,7 @@
         <mc:AlternateContent>
           <mc:Choice Requires="wps">
             <w:drawing>
-              <wp:anchor distT="0" distB="0" distL="114300" distR="114300" simplePos="0" relativeHeight="251658240" behindDoc="0" locked="0" layoutInCell="1" allowOverlap="1" wp14:anchorId="6BCE8AD6" wp14:editId="1137BC4E">
+              <wp:anchor distT="0" distB="0" distL="114300" distR="114300" simplePos="0" relativeHeight="251652096" behindDoc="0" locked="0" layoutInCell="1" allowOverlap="1" wp14:anchorId="6BCE8AD6" wp14:editId="1137BC4E">
                 <wp:simplePos x="0" y="0"/>
                 <wp:positionH relativeFrom="column">
                   <wp:posOffset>3086100</wp:posOffset>
@@ -1622,7 +1744,7 @@
           <w:noProof/>
         </w:rPr>
         <w:drawing>
-          <wp:anchor distT="114300" distB="114300" distL="114300" distR="114300" simplePos="0" relativeHeight="251658240" behindDoc="0" locked="0" layoutInCell="1" allowOverlap="1" wp14:anchorId="6DB11C1D" wp14:editId="38439E8F">
+          <wp:anchor distT="114300" distB="114300" distL="114300" distR="114300" simplePos="0" relativeHeight="251646975" behindDoc="0" locked="0" layoutInCell="1" allowOverlap="1" wp14:anchorId="6DB11C1D" wp14:editId="5D229AE5">
             <wp:simplePos x="0" y="0"/>
             <wp:positionH relativeFrom="column">
               <wp:posOffset>3219450</wp:posOffset>
@@ -1686,7 +1808,7 @@
           <w:noProof/>
         </w:rPr>
         <w:drawing>
-          <wp:anchor distT="114300" distB="114300" distL="114300" distR="114300" simplePos="0" relativeHeight="251658240" behindDoc="0" locked="0" layoutInCell="1" allowOverlap="1" wp14:anchorId="3E9085C9" wp14:editId="14A3B008">
+          <wp:anchor distT="114300" distB="114300" distL="114300" distR="114300" simplePos="0" relativeHeight="251645950" behindDoc="0" locked="0" layoutInCell="1" allowOverlap="1" wp14:anchorId="3E9085C9" wp14:editId="4B37BB07">
             <wp:simplePos x="0" y="0"/>
             <wp:positionH relativeFrom="column">
               <wp:posOffset>509270</wp:posOffset>
@@ -1752,7 +1874,7 @@
         <mc:AlternateContent>
           <mc:Choice Requires="wps">
             <w:drawing>
-              <wp:anchor distT="0" distB="0" distL="114300" distR="114300" simplePos="0" relativeHeight="251658240" behindDoc="0" locked="0" layoutInCell="1" allowOverlap="1" wp14:anchorId="49695699" wp14:editId="2CB42981">
+              <wp:anchor distT="0" distB="0" distL="114300" distR="114300" simplePos="0" relativeHeight="251655168" behindDoc="0" locked="0" layoutInCell="1" allowOverlap="1" wp14:anchorId="49695699" wp14:editId="2CB42981">
                 <wp:simplePos x="0" y="0"/>
                 <wp:positionH relativeFrom="column">
                   <wp:posOffset>679450</wp:posOffset>
@@ -1881,7 +2003,7 @@
           <w:szCs w:val="24"/>
         </w:rPr>
         <w:pict w14:anchorId="1FA9D0DE">
-          <v:rect id="_x0000_i1031" style="width:468pt;height:.5pt" o:hralign="center" o:hrstd="t" o:hr="t" fillcolor="#a0a0a0" stroked="f"/>
+          <v:rect id="_x0000_i1025" style="width:468pt;height:.5pt" o:hralign="center" o:hrstd="t" o:hr="t" fillcolor="#a0a0a0" stroked="f"/>
         </w:pict>
       </w:r>
     </w:p>
@@ -3340,7 +3462,7 @@
           <w:noProof/>
         </w:rPr>
         <w:drawing>
-          <wp:anchor distT="0" distB="0" distL="114300" distR="114300" simplePos="0" relativeHeight="251658240" behindDoc="0" locked="0" layoutInCell="1" allowOverlap="1" wp14:anchorId="692BF89B" wp14:editId="51AA701D">
+          <wp:anchor distT="0" distB="0" distL="114300" distR="114300" simplePos="0" relativeHeight="251656192" behindDoc="0" locked="0" layoutInCell="1" allowOverlap="1" wp14:anchorId="692BF89B" wp14:editId="51AA701D">
             <wp:simplePos x="0" y="0"/>
             <wp:positionH relativeFrom="column">
               <wp:posOffset>-76200</wp:posOffset>
@@ -3406,7 +3528,7 @@
         <mc:AlternateContent>
           <mc:Choice Requires="wps">
             <w:drawing>
-              <wp:anchor distT="0" distB="0" distL="114300" distR="114300" simplePos="0" relativeHeight="251658240" behindDoc="0" locked="0" layoutInCell="1" allowOverlap="1" wp14:anchorId="56ED4805" wp14:editId="2B2B8EBB">
+              <wp:anchor distT="0" distB="0" distL="114300" distR="114300" simplePos="0" relativeHeight="251657216" behindDoc="0" locked="0" layoutInCell="1" allowOverlap="1" wp14:anchorId="56ED4805" wp14:editId="2B2B8EBB">
                 <wp:simplePos x="0" y="0"/>
                 <wp:positionH relativeFrom="column">
                   <wp:posOffset>-31750</wp:posOffset>
@@ -3592,7 +3714,23 @@
           <w:rFonts w:eastAsia="Times New Roman" w:cs="Times New Roman"/>
           <w:szCs w:val="20"/>
         </w:rPr>
-        <w:t xml:space="preserve">Carver and White, (1994). The Behavioural Inhibition System (BIS) and the Behavioural Activation System (BAS) were the basis of Gray’s dimensions of personality (Gray, 1981), which was a modification of Eysenck’s dimensions of personality (Eysenck, 1967). Gray’s dimensions of personality are categorized by anxiety proneness and impulsivity, which may correlate to the modern-day measures of emotional reactivity and mood inertia. Both factors would also likely play a role on social acceptance and the development of interpersonal relationships. </w:t>
+        <w:t xml:space="preserve">Carver and White, (1994). The Behavioural Inhibition System (BIS) and the Behavioural Activation System (BAS) were the basis of </w:t>
+      </w:r>
+      <w:proofErr w:type="gramStart"/>
+      <w:r>
+        <w:rPr>
+          <w:rFonts w:eastAsia="Times New Roman" w:cs="Times New Roman"/>
+          <w:szCs w:val="20"/>
+        </w:rPr>
+        <w:t>Gray’s</w:t>
+      </w:r>
+      <w:proofErr w:type="gramEnd"/>
+      <w:r>
+        <w:rPr>
+          <w:rFonts w:eastAsia="Times New Roman" w:cs="Times New Roman"/>
+          <w:szCs w:val="20"/>
+        </w:rPr>
+        <w:t xml:space="preserve"> dimensions of personality (Gray, 1981), which was a modification of Eysenck’s dimensions of personality (Eysenck, 1967). Gray’s dimensions of personality are categorized by anxiety proneness and impulsivity, which may correlate to the modern-day measures of emotional reactivity and mood inertia. Both factors would also likely play a role on social acceptance and the development of interpersonal relationships. </w:t>
       </w:r>
     </w:p>
     <w:p>
@@ -4440,27 +4578,14 @@
       <w:r>
         <w:t xml:space="preserve">Table </w:t>
       </w:r>
-      <w:r>
-        <w:fldChar w:fldCharType="begin"/>
-      </w:r>
-      <w:r>
-        <w:instrText xml:space="preserve"> SEQ Table \* ARABIC </w:instrText>
-      </w:r>
-      <w:r>
-        <w:fldChar w:fldCharType="separate"/>
-      </w:r>
-      <w:r>
-        <w:rPr>
-          <w:noProof/>
-        </w:rPr>
-        <w:t>1</w:t>
-      </w:r>
-      <w:r>
-        <w:rPr>
-          <w:noProof/>
-        </w:rPr>
-        <w:fldChar w:fldCharType="end"/>
-      </w:r>
+      <w:fldSimple w:instr=" SEQ Table \* ARABIC ">
+        <w:r>
+          <w:rPr>
+            <w:noProof/>
+          </w:rPr>
+          <w:t>1</w:t>
+        </w:r>
+      </w:fldSimple>
       <w:r>
         <w:t xml:space="preserve"> Possible </w:t>
       </w:r>
@@ -5235,27 +5360,14 @@
       <w:r>
         <w:t xml:space="preserve">Table </w:t>
       </w:r>
-      <w:r>
-        <w:fldChar w:fldCharType="begin"/>
-      </w:r>
-      <w:r>
-        <w:instrText xml:space="preserve"> SEQ Table \* ARABIC </w:instrText>
-      </w:r>
-      <w:r>
-        <w:fldChar w:fldCharType="separate"/>
-      </w:r>
-      <w:r>
-        <w:rPr>
-          <w:noProof/>
-        </w:rPr>
-        <w:t>2</w:t>
-      </w:r>
-      <w:r>
-        <w:rPr>
-          <w:noProof/>
-        </w:rPr>
-        <w:fldChar w:fldCharType="end"/>
-      </w:r>
+      <w:fldSimple w:instr=" SEQ Table \* ARABIC ">
+        <w:r>
+          <w:rPr>
+            <w:noProof/>
+          </w:rPr>
+          <w:t>2</w:t>
+        </w:r>
+      </w:fldSimple>
       <w:r>
         <w:t xml:space="preserve"> Participants will be split within each condition. Half will be asked to attend to the male-sounding voice (top) while the other half will be asked to attend to the female-sounding voice (bottom)</w:t>
       </w:r>
@@ -5323,7 +5435,23 @@
           <w:rFonts w:cs="Angsana New"/>
           <w:szCs w:val="20"/>
         </w:rPr>
-        <w:t xml:space="preserve">, similar to speech processing in the cocktail party effect </w:t>
+        <w:t xml:space="preserve">, </w:t>
+      </w:r>
+      <w:proofErr w:type="gramStart"/>
+      <w:r>
+        <w:rPr>
+          <w:rFonts w:cs="Angsana New"/>
+          <w:szCs w:val="20"/>
+        </w:rPr>
+        <w:t>similar to</w:t>
+      </w:r>
+      <w:proofErr w:type="gramEnd"/>
+      <w:r>
+        <w:rPr>
+          <w:rFonts w:cs="Angsana New"/>
+          <w:szCs w:val="20"/>
+        </w:rPr>
+        <w:t xml:space="preserve"> speech processing in the cocktail party effect </w:t>
       </w:r>
       <w:r>
         <w:rPr>
@@ -5762,14 +5890,7 @@
                 <w:rFonts w:ascii="Times New Roman" w:hAnsi="Times New Roman" w:cs="Times New Roman"/>
                 <w:szCs w:val="20"/>
               </w:rPr>
-              <w:t>ʃ</w:t>
-            </w:r>
-            <w:r>
-              <w:rPr>
-                <w:rFonts w:ascii="Times New Roman" w:hAnsi="Times New Roman" w:cs="Times New Roman"/>
-                <w:szCs w:val="20"/>
-              </w:rPr>
-              <w:t xml:space="preserve"> + PP</w:t>
+              <w:t>ʃ + PP</w:t>
             </w:r>
           </w:p>
         </w:tc>
@@ -5905,14 +6026,7 @@
                 <w:rFonts w:ascii="Times New Roman" w:hAnsi="Times New Roman" w:cs="Times New Roman"/>
                 <w:szCs w:val="20"/>
               </w:rPr>
-              <w:t>ʃ</w:t>
-            </w:r>
-            <w:r>
-              <w:rPr>
-                <w:rFonts w:ascii="Times New Roman" w:hAnsi="Times New Roman" w:cs="Times New Roman"/>
-                <w:szCs w:val="20"/>
-              </w:rPr>
-              <w:t xml:space="preserve"> + NP</w:t>
+              <w:t>ʃ + NP</w:t>
             </w:r>
           </w:p>
         </w:tc>
@@ -6160,27 +6274,14 @@
                             <w:r>
                               <w:t xml:space="preserve">Figure </w:t>
                             </w:r>
-                            <w:r>
-                              <w:fldChar w:fldCharType="begin"/>
-                            </w:r>
-                            <w:r>
-                              <w:instrText xml:space="preserve"> SEQ Figure \* ARABIC </w:instrText>
-                            </w:r>
-                            <w:r>
-                              <w:fldChar w:fldCharType="separate"/>
-                            </w:r>
-                            <w:r>
-                              <w:rPr>
-                                <w:noProof/>
-                              </w:rPr>
-                              <w:t>1</w:t>
-                            </w:r>
-                            <w:r>
-                              <w:rPr>
-                                <w:noProof/>
-                              </w:rPr>
-                              <w:fldChar w:fldCharType="end"/>
-                            </w:r>
+                            <w:fldSimple w:instr=" SEQ Figure \* ARABIC ">
+                              <w:r>
+                                <w:rPr>
+                                  <w:noProof/>
+                                </w:rPr>
+                                <w:t>1</w:t>
+                              </w:r>
+                            </w:fldSimple>
                             <w:r>
                               <w:t>b: Neutral prime response choice example</w:t>
                             </w:r>
@@ -6261,7 +6362,7 @@
         <mc:AlternateContent>
           <mc:Choice Requires="wps">
             <w:drawing>
-              <wp:anchor distT="0" distB="0" distL="114300" distR="114300" simplePos="0" relativeHeight="251658240" behindDoc="0" locked="0" layoutInCell="1" allowOverlap="1" wp14:anchorId="1C50240A" wp14:editId="525E6F4B">
+              <wp:anchor distT="0" distB="0" distL="114300" distR="114300" simplePos="0" relativeHeight="251659264" behindDoc="0" locked="0" layoutInCell="1" allowOverlap="1" wp14:anchorId="1C50240A" wp14:editId="525E6F4B">
                 <wp:simplePos x="0" y="0"/>
                 <wp:positionH relativeFrom="column">
                   <wp:posOffset>368300</wp:posOffset>
@@ -6388,7 +6489,7 @@
         <mc:AlternateContent>
           <mc:Choice Requires="wps">
             <w:drawing>
-              <wp:anchor distT="0" distB="0" distL="114300" distR="114300" simplePos="0" relativeHeight="251658240" behindDoc="0" locked="0" layoutInCell="1" allowOverlap="1" wp14:anchorId="498353C5" wp14:editId="3A2A6F14">
+              <wp:anchor distT="0" distB="0" distL="114300" distR="114300" simplePos="0" relativeHeight="251660288" behindDoc="0" locked="0" layoutInCell="1" allowOverlap="1" wp14:anchorId="498353C5" wp14:editId="3A2A6F14">
                 <wp:simplePos x="0" y="0"/>
                 <wp:positionH relativeFrom="column">
                   <wp:posOffset>4578350</wp:posOffset>
@@ -6547,7 +6648,7 @@
         <mc:AlternateContent>
           <mc:Choice Requires="wps">
             <w:drawing>
-              <wp:anchor distT="0" distB="0" distL="114300" distR="114300" simplePos="0" relativeHeight="251658240" behindDoc="0" locked="0" layoutInCell="1" allowOverlap="1" wp14:anchorId="5FC6F561" wp14:editId="7677F13D">
+              <wp:anchor distT="0" distB="0" distL="114300" distR="114300" simplePos="0" relativeHeight="251661312" behindDoc="0" locked="0" layoutInCell="1" allowOverlap="1" wp14:anchorId="5FC6F561" wp14:editId="7677F13D">
                 <wp:simplePos x="0" y="0"/>
                 <wp:positionH relativeFrom="column">
                   <wp:posOffset>3086100</wp:posOffset>
@@ -6672,7 +6773,7 @@
           <w:noProof/>
         </w:rPr>
         <w:drawing>
-          <wp:anchor distT="114300" distB="114300" distL="114300" distR="114300" simplePos="0" relativeHeight="251658240" behindDoc="0" locked="0" layoutInCell="1" allowOverlap="1" wp14:anchorId="6EC07169" wp14:editId="6F82ACA2">
+          <wp:anchor distT="114300" distB="114300" distL="114300" distR="114300" simplePos="0" relativeHeight="251662336" behindDoc="0" locked="0" layoutInCell="1" allowOverlap="1" wp14:anchorId="6EC07169" wp14:editId="6F82ACA2">
             <wp:simplePos x="0" y="0"/>
             <wp:positionH relativeFrom="column">
               <wp:posOffset>3219450</wp:posOffset>
@@ -6736,7 +6837,7 @@
           <w:noProof/>
         </w:rPr>
         <w:drawing>
-          <wp:anchor distT="114300" distB="114300" distL="114300" distR="114300" simplePos="0" relativeHeight="251658240" behindDoc="0" locked="0" layoutInCell="1" allowOverlap="1" wp14:anchorId="67CBCDEA" wp14:editId="28147B54">
+          <wp:anchor distT="114300" distB="114300" distL="114300" distR="114300" simplePos="0" relativeHeight="251663360" behindDoc="0" locked="0" layoutInCell="1" allowOverlap="1" wp14:anchorId="67CBCDEA" wp14:editId="28147B54">
             <wp:simplePos x="0" y="0"/>
             <wp:positionH relativeFrom="column">
               <wp:posOffset>509270</wp:posOffset>
@@ -6802,7 +6903,7 @@
         <mc:AlternateContent>
           <mc:Choice Requires="wps">
             <w:drawing>
-              <wp:anchor distT="0" distB="0" distL="114300" distR="114300" simplePos="0" relativeHeight="251658240" behindDoc="0" locked="0" layoutInCell="1" allowOverlap="1" wp14:anchorId="10A7851E" wp14:editId="6DCA0DBE">
+              <wp:anchor distT="0" distB="0" distL="114300" distR="114300" simplePos="0" relativeHeight="251664384" behindDoc="0" locked="0" layoutInCell="1" allowOverlap="1" wp14:anchorId="10A7851E" wp14:editId="6DCA0DBE">
                 <wp:simplePos x="0" y="0"/>
                 <wp:positionH relativeFrom="column">
                   <wp:posOffset>679450</wp:posOffset>
@@ -6931,7 +7032,7 @@
         <mc:AlternateContent>
           <mc:Choice Requires="wps">
             <w:drawing>
-              <wp:anchor distT="0" distB="0" distL="114300" distR="114300" simplePos="0" relativeHeight="251658240" behindDoc="0" locked="0" layoutInCell="1" allowOverlap="1" wp14:anchorId="4E3198FD" wp14:editId="317D01AF">
+              <wp:anchor distT="0" distB="0" distL="114300" distR="114300" simplePos="0" relativeHeight="251665408" behindDoc="0" locked="0" layoutInCell="1" allowOverlap="1" wp14:anchorId="4E3198FD" wp14:editId="317D01AF">
                 <wp:simplePos x="0" y="0"/>
                 <wp:positionH relativeFrom="column">
                   <wp:posOffset>1809750</wp:posOffset>
@@ -7092,7 +7193,7 @@
           <w:szCs w:val="24"/>
         </w:rPr>
         <w:pict w14:anchorId="50BEA9B1">
-          <v:rect id="_x0000_i1032" style="width:468pt;height:.5pt" o:hralign="center" o:hrstd="t" o:hr="t" fillcolor="#a0a0a0" stroked="f"/>
+          <v:rect id="_x0000_i1026" style="width:468pt;height:.5pt" o:hralign="center" o:hrstd="t" o:hr="t" fillcolor="#a0a0a0" stroked="f"/>
         </w:pict>
       </w:r>
     </w:p>
@@ -7868,43 +7969,38 @@
           <w:rFonts w:cs="Angsana New"/>
           <w:szCs w:val="20"/>
         </w:rPr>
-        <w:t xml:space="preserve">/ by the offered orthographic response choices. </w:t>
-      </w:r>
-      <w:r>
-        <w:rPr>
-          <w:rFonts w:cs="Angsana New"/>
-          <w:szCs w:val="20"/>
-        </w:rPr>
-        <w:t xml:space="preserve">The labeled trials will include either the prosocial or neutral prime. </w:t>
-      </w:r>
-      <w:r>
-        <w:rPr>
-          <w:rFonts w:cs="Angsana New"/>
-          <w:szCs w:val="20"/>
-        </w:rPr>
-        <w:t xml:space="preserve">During test trials, listeners will hear both talkers produce a word that begins with a fricative simultaneously. </w:t>
-      </w:r>
-      <w:r>
-        <w:rPr>
-          <w:rFonts w:cs="Angsana New"/>
-          <w:szCs w:val="20"/>
-        </w:rPr>
-        <w:t xml:space="preserve">This will again hopefully result in the cocktail party effect, which ideally will have been proven to inhibit speech perception adaptation to the unattended talkers in Experiment 1. </w:t>
-      </w:r>
-    </w:p>
-    <w:p>
-      <w:pPr>
-        <w:rPr>
-          <w:rFonts w:cs="Angsana New"/>
-          <w:szCs w:val="20"/>
-        </w:rPr>
-      </w:pPr>
-      <w:r>
-        <w:rPr>
-          <w:rFonts w:cs="Angsana New"/>
-          <w:szCs w:val="20"/>
-        </w:rPr>
-        <w:t xml:space="preserve">This would then allow us to test the effect of prosocial primes on talker-specific speech perception adaptation, and would also allow us </w:t>
+        <w:t xml:space="preserve">/ by the offered orthographic response choices. The labeled trials will include either the prosocial or neutral prime. During test trials, listeners will hear both talkers produce a word that begins with a fricative simultaneously. This will again hopefully result in the cocktail party effect, which ideally will have been proven to inhibit speech perception adaptation to the unattended talkers in Experiment 1. </w:t>
+      </w:r>
+    </w:p>
+    <w:p>
+      <w:pPr>
+        <w:rPr>
+          <w:rFonts w:cs="Angsana New"/>
+          <w:szCs w:val="20"/>
+        </w:rPr>
+      </w:pPr>
+      <w:r>
+        <w:rPr>
+          <w:rFonts w:cs="Angsana New"/>
+          <w:szCs w:val="20"/>
+        </w:rPr>
+        <w:t xml:space="preserve">This would then allow us to test the effect of prosocial primes on talker-specific speech perception </w:t>
+      </w:r>
+      <w:proofErr w:type="gramStart"/>
+      <w:r>
+        <w:rPr>
+          <w:rFonts w:cs="Angsana New"/>
+          <w:szCs w:val="20"/>
+        </w:rPr>
+        <w:t>adaptation, and</w:t>
+      </w:r>
+      <w:proofErr w:type="gramEnd"/>
+      <w:r>
+        <w:rPr>
+          <w:rFonts w:cs="Angsana New"/>
+          <w:szCs w:val="20"/>
+        </w:rPr>
+        <w:t xml:space="preserve"> would also allow us </w:t>
       </w:r>
       <w:r>
         <w:rPr>
@@ -8071,7 +8167,7 @@
           <w:noProof/>
         </w:rPr>
         <w:drawing>
-          <wp:anchor distT="0" distB="0" distL="114300" distR="114300" simplePos="0" relativeHeight="251658240" behindDoc="0" locked="0" layoutInCell="1" allowOverlap="1" wp14:anchorId="05AA9416" wp14:editId="5C026512">
+          <wp:anchor distT="0" distB="0" distL="114300" distR="114300" simplePos="0" relativeHeight="251666432" behindDoc="0" locked="0" layoutInCell="1" allowOverlap="1" wp14:anchorId="05AA9416" wp14:editId="5C026512">
             <wp:simplePos x="0" y="0"/>
             <wp:positionH relativeFrom="column">
               <wp:posOffset>-76200</wp:posOffset>
@@ -8137,7 +8233,7 @@
         <mc:AlternateContent>
           <mc:Choice Requires="wps">
             <w:drawing>
-              <wp:anchor distT="0" distB="0" distL="114300" distR="114300" simplePos="0" relativeHeight="251658240" behindDoc="0" locked="0" layoutInCell="1" allowOverlap="1" wp14:anchorId="7BFFCEB4" wp14:editId="46279527">
+              <wp:anchor distT="0" distB="0" distL="114300" distR="114300" simplePos="0" relativeHeight="251667456" behindDoc="0" locked="0" layoutInCell="1" allowOverlap="1" wp14:anchorId="7BFFCEB4" wp14:editId="46279527">
                 <wp:simplePos x="0" y="0"/>
                 <wp:positionH relativeFrom="column">
                   <wp:posOffset>-31750</wp:posOffset>
@@ -8323,7 +8419,23 @@
           <w:rFonts w:eastAsia="Times New Roman" w:cs="Times New Roman"/>
           <w:szCs w:val="20"/>
         </w:rPr>
-        <w:t xml:space="preserve">Carver and White, (1994). The Behavioural Inhibition System (BIS) and the Behavioural Activation System (BAS) were the basis of Gray’s dimensions of personality (Gray, 1981), which was a modification of Eysenck’s dimensions of personality (Eysenck, 1967). Gray’s dimensions of personality are categorized by anxiety proneness and impulsivity, which may correlate to the modern-day measures of emotional reactivity and mood inertia. Both factors would also likely play a role on social acceptance and the development of interpersonal relationships. </w:t>
+        <w:t xml:space="preserve">Carver and White, (1994). The Behavioural Inhibition System (BIS) and the Behavioural Activation System (BAS) were the basis of </w:t>
+      </w:r>
+      <w:proofErr w:type="gramStart"/>
+      <w:r>
+        <w:rPr>
+          <w:rFonts w:eastAsia="Times New Roman" w:cs="Times New Roman"/>
+          <w:szCs w:val="20"/>
+        </w:rPr>
+        <w:t>Gray’s</w:t>
+      </w:r>
+      <w:proofErr w:type="gramEnd"/>
+      <w:r>
+        <w:rPr>
+          <w:rFonts w:eastAsia="Times New Roman" w:cs="Times New Roman"/>
+          <w:szCs w:val="20"/>
+        </w:rPr>
+        <w:t xml:space="preserve"> dimensions of personality (Gray, 1981), which was a modification of Eysenck’s dimensions of personality (Eysenck, 1967). Gray’s dimensions of personality are categorized by anxiety proneness and impulsivity, which may correlate to the modern-day measures of emotional reactivity and mood inertia. Both factors would also likely play a role on social acceptance and the development of interpersonal relationships. </w:t>
       </w:r>
     </w:p>
     <w:p>
@@ -8375,7 +8487,7 @@
           <w:szCs w:val="24"/>
         </w:rPr>
         <w:pict w14:anchorId="3D80CB5C">
-          <v:rect id="_x0000_i1033" style="width:468pt;height:.5pt" o:hralign="center" o:hrstd="t" o:hr="t" fillcolor="#a0a0a0" stroked="f"/>
+          <v:rect id="_x0000_i1027" style="width:468pt;height:.5pt" o:hralign="center" o:hrstd="t" o:hr="t" fillcolor="#a0a0a0" stroked="f"/>
         </w:pict>
       </w:r>
     </w:p>
@@ -8532,11 +8644,19 @@
           <w:rFonts w:cs="Angsana New"/>
         </w:rPr>
       </w:pPr>
-      <w:r>
-        <w:rPr>
-          <w:rFonts w:cs="Angsana New"/>
-        </w:rPr>
-        <w:t>Similar to what we have implemented in past experiences</w:t>
+      <w:proofErr w:type="gramStart"/>
+      <w:r>
+        <w:rPr>
+          <w:rFonts w:cs="Angsana New"/>
+        </w:rPr>
+        <w:t>Similar to</w:t>
+      </w:r>
+      <w:proofErr w:type="gramEnd"/>
+      <w:r>
+        <w:rPr>
+          <w:rFonts w:cs="Angsana New"/>
+        </w:rPr>
+        <w:t xml:space="preserve"> what we have implemented in past experiences</w:t>
       </w:r>
     </w:p>
     <w:p>
@@ -8979,7 +9099,25 @@
           <w:sz w:val="18"/>
           <w:szCs w:val="18"/>
         </w:rPr>
-        <w:t xml:space="preserve">Bee, M. A., &amp; Micheyl, C. (2008). The cocktail party problem: what is it? How can it be solved? And why should animal behaviorists study it?. </w:t>
+        <w:t xml:space="preserve">Bee, M. A., &amp; Micheyl, C. (2008). The cocktail party problem: what is it? How can it be solved? And why should animal behaviorists study </w:t>
+      </w:r>
+      <w:proofErr w:type="gramStart"/>
+      <w:r>
+        <w:rPr>
+          <w:rFonts w:eastAsia="Times New Roman" w:cs="Times New Roman"/>
+          <w:sz w:val="18"/>
+          <w:szCs w:val="18"/>
+        </w:rPr>
+        <w:t>it?.</w:t>
+      </w:r>
+      <w:proofErr w:type="gramEnd"/>
+      <w:r>
+        <w:rPr>
+          <w:rFonts w:eastAsia="Times New Roman" w:cs="Times New Roman"/>
+          <w:sz w:val="18"/>
+          <w:szCs w:val="18"/>
+        </w:rPr>
+        <w:t xml:space="preserve"> </w:t>
       </w:r>
       <w:r>
         <w:rPr>
@@ -8989,7 +9127,29 @@
           <w:sz w:val="18"/>
           <w:szCs w:val="18"/>
         </w:rPr>
-        <w:t>Journal of comparative psychology (Washington, D.C. : 1983), 122(3), 235–251.</w:t>
+        <w:t xml:space="preserve">Journal of comparative psychology (Washington, </w:t>
+      </w:r>
+      <w:proofErr w:type="gramStart"/>
+      <w:r>
+        <w:rPr>
+          <w:rFonts w:eastAsia="Times New Roman" w:cs="Times New Roman"/>
+          <w:i/>
+          <w:iCs/>
+          <w:sz w:val="18"/>
+          <w:szCs w:val="18"/>
+        </w:rPr>
+        <w:t>D.C. :</w:t>
+      </w:r>
+      <w:proofErr w:type="gramEnd"/>
+      <w:r>
+        <w:rPr>
+          <w:rFonts w:eastAsia="Times New Roman" w:cs="Times New Roman"/>
+          <w:i/>
+          <w:iCs/>
+          <w:sz w:val="18"/>
+          <w:szCs w:val="18"/>
+        </w:rPr>
+        <w:t xml:space="preserve"> 1983), 122(3), 235–251.</w:t>
       </w:r>
       <w:r>
         <w:rPr>
@@ -10446,15 +10606,6 @@
   </w:num>
   <w:num w:numId="3" w16cid:durableId="684483420">
     <w:abstractNumId w:val="1"/>
-    <w:lvlOverride w:ilvl="0"/>
-    <w:lvlOverride w:ilvl="1"/>
-    <w:lvlOverride w:ilvl="2"/>
-    <w:lvlOverride w:ilvl="3"/>
-    <w:lvlOverride w:ilvl="4"/>
-    <w:lvlOverride w:ilvl="5"/>
-    <w:lvlOverride w:ilvl="6"/>
-    <w:lvlOverride w:ilvl="7"/>
-    <w:lvlOverride w:ilvl="8"/>
   </w:num>
 </w:numbering>
 </file>

</xml_diff>

<commit_message>
Final Revisions for 06.15
Sections added from 06.08:
- Prosocial Priming
- A Note on Previous Literature
- The Design Conundrum
- Design A

(I am tired.)
- Design D
</commit_message>
<xml_diff>
--- a/Writeups/Proposal_RS 06.15.docx
+++ b/Writeups/Proposal_RS 06.15.docx
@@ -430,10 +430,13 @@
       </w:r>
       <w:proofErr w:type="spellEnd"/>
       <w:r>
-        <w:t xml:space="preserve"> encourages social acceptance and assimilation, </w:t>
-      </w:r>
-      <w:r>
-        <w:t xml:space="preserve">and </w:t>
+        <w:t xml:space="preserve"> encourages social acceptance and </w:t>
+      </w:r>
+      <w:r>
+        <w:t>assimilation and</w:t>
+      </w:r>
+      <w:r>
+        <w:t xml:space="preserve"> </w:t>
       </w:r>
       <w:r>
         <w:t xml:space="preserve">has a bidirectional relationship with the earliest form of learning: mimicry </w:t>

</xml_diff>

<commit_message>
Section The Cocktail Party Effect
Started section. Planning to cover:
- Brief introduction; what it is and how its been studied
- Why it should be included as Experiment 1 in Design D (value)
- How it related to prosocial primes
</commit_message>
<xml_diff>
--- a/Writeups/Proposal_RS 06.15.docx
+++ b/Writeups/Proposal_RS 06.15.docx
@@ -20,39 +20,7 @@
           <w:rFonts w:cs="Angsana New"/>
           <w:szCs w:val="20"/>
         </w:rPr>
-        <w:t>Perception is shaped by context and associations. When we encounter a stimulus in the environment, there is a staggering amount of peripheral information that is also taken into account to perceive that stimulus. In speech perception specifically, listeners use acoustic cues to make assumptions about a talker’s traits, like their cultural background, age, and gender. These assumptions may change the way that the listener interacts with the talker (MacFarlane, 2014). Over the past 40 years, psychology research has explored purposefully introducing associations that prime beliefs and manipulate subsequent intentions and behaviours (</w:t>
-      </w:r>
-      <w:proofErr w:type="spellStart"/>
-      <w:r>
-        <w:rPr>
-          <w:rFonts w:cs="Angsana New"/>
-          <w:szCs w:val="20"/>
-        </w:rPr>
-        <w:t>Srull</w:t>
-      </w:r>
-      <w:proofErr w:type="spellEnd"/>
-      <w:r>
-        <w:rPr>
-          <w:rFonts w:cs="Angsana New"/>
-          <w:szCs w:val="20"/>
-        </w:rPr>
-        <w:t xml:space="preserve"> &amp; </w:t>
-      </w:r>
-      <w:proofErr w:type="spellStart"/>
-      <w:r>
-        <w:rPr>
-          <w:rFonts w:cs="Angsana New"/>
-          <w:szCs w:val="20"/>
-        </w:rPr>
-        <w:t>Wyer</w:t>
-      </w:r>
-      <w:proofErr w:type="spellEnd"/>
-      <w:r>
-        <w:rPr>
-          <w:rFonts w:cs="Angsana New"/>
-          <w:szCs w:val="20"/>
-        </w:rPr>
-        <w:t xml:space="preserve">, 1979). In 2013, Abbate et al. performed an experiment in which participants were primed for prosocial intentions –the desire to engage in behavior that benefited others, including helping, cooperating, comforting, and sharing– and then placed in a scenario where they could act on that desire. The experiment was successful in that prosocial priming significantly increased participant engagement in prosocial behavior in multiple contexts. </w:t>
+        <w:t xml:space="preserve">Perception is shaped by context and associations. When we encounter a stimulus in the environment, there is a staggering amount of peripheral information that is also taken into account to perceive that stimulus. In speech perception specifically, listeners use acoustic cues to make assumptions about a talker’s traits, like their cultural background, age, and gender. These assumptions may change the way that the listener interacts with the talker (MacFarlane, 2014). Over the past 40 years, psychology research has explored purposefully introducing associations that prime beliefs and manipulate subsequent intentions and behaviours (Srull &amp; Wyer, 1979). In 2013, Abbate et al. performed an experiment in which participants were primed for prosocial intentions –the desire to engage in behavior that benefited others, including helping, cooperating, comforting, and sharing– and then placed in a scenario where they could act on that desire. The experiment was successful in that prosocial priming significantly increased participant engagement in prosocial behavior in multiple contexts. </w:t>
       </w:r>
     </w:p>
     <w:p>
@@ -68,39 +36,7 @@
           <w:rFonts w:cs="Angsana New"/>
           <w:szCs w:val="20"/>
         </w:rPr>
-        <w:t>Recently, there has been a shift in the field to address the reduction problem: How does the brain process potentially innumerous cues in the environment to produce nonconscious behavior in real time (</w:t>
-      </w:r>
-      <w:proofErr w:type="spellStart"/>
-      <w:r>
-        <w:rPr>
-          <w:rFonts w:cs="Angsana New"/>
-          <w:szCs w:val="20"/>
-        </w:rPr>
-        <w:t>Bargh</w:t>
-      </w:r>
-      <w:proofErr w:type="spellEnd"/>
-      <w:r>
-        <w:rPr>
-          <w:rFonts w:cs="Angsana New"/>
-          <w:szCs w:val="20"/>
-        </w:rPr>
-        <w:t xml:space="preserve">, 2016)? This question steps away from the traditional interest in the effects a cue has on </w:t>
-      </w:r>
-      <w:proofErr w:type="spellStart"/>
-      <w:r>
-        <w:rPr>
-          <w:rFonts w:cs="Angsana New"/>
-          <w:szCs w:val="20"/>
-        </w:rPr>
-        <w:t>behaviour</w:t>
-      </w:r>
-      <w:proofErr w:type="spellEnd"/>
-      <w:r>
-        <w:rPr>
-          <w:rFonts w:cs="Angsana New"/>
-          <w:szCs w:val="20"/>
-        </w:rPr>
-        <w:t xml:space="preserve">, instead asking </w:t>
+        <w:t xml:space="preserve">Recently, there has been a shift in the field to address the reduction problem: How does the brain process potentially innumerous cues in the environment to produce nonconscious behavior in real time (Bargh, 2016)? This question steps away from the traditional interest in the effects a cue has on behaviour, instead asking </w:t>
       </w:r>
       <w:r>
         <w:rPr>
@@ -116,55 +52,7 @@
           <w:rFonts w:cs="Angsana New"/>
           <w:szCs w:val="20"/>
         </w:rPr>
-        <w:t xml:space="preserve"> multiple cues interact to produce the resultant </w:t>
-      </w:r>
-      <w:proofErr w:type="spellStart"/>
-      <w:r>
-        <w:rPr>
-          <w:rFonts w:cs="Angsana New"/>
-          <w:szCs w:val="20"/>
-        </w:rPr>
-        <w:t>behaviour</w:t>
-      </w:r>
-      <w:proofErr w:type="spellEnd"/>
-      <w:r>
-        <w:rPr>
-          <w:rFonts w:cs="Angsana New"/>
-          <w:szCs w:val="20"/>
-        </w:rPr>
-        <w:t xml:space="preserve">. For instance, priming tends to be most effective when the targeted </w:t>
-      </w:r>
-      <w:proofErr w:type="spellStart"/>
-      <w:r>
-        <w:rPr>
-          <w:rFonts w:cs="Angsana New"/>
-          <w:szCs w:val="20"/>
-        </w:rPr>
-        <w:t>behaviour</w:t>
-      </w:r>
-      <w:proofErr w:type="spellEnd"/>
-      <w:r>
-        <w:rPr>
-          <w:rFonts w:cs="Angsana New"/>
-          <w:szCs w:val="20"/>
-        </w:rPr>
-        <w:t xml:space="preserve"> aligns with the participant’s goals and/or values (</w:t>
-      </w:r>
-      <w:proofErr w:type="spellStart"/>
-      <w:r>
-        <w:rPr>
-          <w:rFonts w:cs="Angsana New"/>
-          <w:szCs w:val="20"/>
-        </w:rPr>
-        <w:t>Bargh</w:t>
-      </w:r>
-      <w:proofErr w:type="spellEnd"/>
-      <w:r>
-        <w:rPr>
-          <w:rFonts w:cs="Angsana New"/>
-          <w:szCs w:val="20"/>
-        </w:rPr>
-        <w:t>, 2016). In the context of speech perception adaptation, this question can be presented as how listeners use a range of cues within an interaction to understand a talker.</w:t>
+        <w:t xml:space="preserve"> multiple cues interact to produce the resultant behaviour. For instance, priming tends to be most effective when the targeted behaviour aligns with the participant’s goals and/or values (Bargh, 2016). In the context of speech perception adaptation, this question can be presented as how listeners use a range of cues within an interaction to understand a talker.</w:t>
       </w:r>
     </w:p>
     <w:p>
@@ -180,55 +68,7 @@
           <w:rFonts w:cs="Angsana New"/>
           <w:szCs w:val="20"/>
         </w:rPr>
-        <w:t xml:space="preserve">Speech can communicate various cues about the talker’s identity at the pragmatic, syntactic, wrote, and even phonetic levels. This encourages social grouping and prosocial </w:t>
-      </w:r>
-      <w:proofErr w:type="spellStart"/>
-      <w:r>
-        <w:rPr>
-          <w:rFonts w:cs="Angsana New"/>
-          <w:szCs w:val="20"/>
-        </w:rPr>
-        <w:t>behaviour</w:t>
-      </w:r>
-      <w:proofErr w:type="spellEnd"/>
-      <w:r>
-        <w:rPr>
-          <w:rFonts w:cs="Angsana New"/>
-          <w:szCs w:val="20"/>
-        </w:rPr>
-        <w:t>. Social groups have a tendency to adopt similar language and usage patterns, and even imitate the speech cues of those perceived as belonging to their social group (Babel, 2012). Prior research suggests that individuals retain more detailed memories during word learning when those words are taught to them by someone perceived as belonging to their social group (</w:t>
-      </w:r>
-      <w:proofErr w:type="spellStart"/>
-      <w:r>
-        <w:rPr>
-          <w:rFonts w:cs="Angsana New"/>
-          <w:szCs w:val="20"/>
-        </w:rPr>
-        <w:t>Iacozza</w:t>
-      </w:r>
-      <w:proofErr w:type="spellEnd"/>
-      <w:r>
-        <w:rPr>
-          <w:rFonts w:cs="Angsana New"/>
-          <w:szCs w:val="20"/>
-        </w:rPr>
-        <w:t xml:space="preserve"> et al., 2020). Additionally, </w:t>
-      </w:r>
-      <w:proofErr w:type="spellStart"/>
-      <w:r>
-        <w:rPr>
-          <w:rFonts w:cs="Angsana New"/>
-          <w:szCs w:val="20"/>
-        </w:rPr>
-        <w:t>Trude</w:t>
-      </w:r>
-      <w:proofErr w:type="spellEnd"/>
-      <w:r>
-        <w:rPr>
-          <w:rFonts w:cs="Angsana New"/>
-          <w:szCs w:val="20"/>
-        </w:rPr>
-        <w:t xml:space="preserve"> and Brown-Schmidt (2012) found that listener’s use knowledge of talker identity as a talker-specific guide during online speech perception. Though unfavored speech alone has not been found to inhibit speech perception adaptation in listeners (Babel et al., 2019), it is another question entirely if prosocial intentions would facilitate this adaptation. Furthermore, previous studies (to the best of my knowledge) have failed to isolate potential prosocial cues from ingroup-biased expectations.</w:t>
+        <w:t>Speech can communicate various cues about the talker’s identity at the pragmatic, syntactic, wrote, and even phonetic levels. This encourages social grouping and prosocial behaviour. Social groups have a tendency to adopt similar language and usage patterns, and even imitate the speech cues of those perceived as belonging to their social group (Babel, 2012). Prior research suggests that individuals retain more detailed memories during word learning when those words are taught to them by someone perceived as belonging to their social group (Iacozza et al., 2020). Additionally, Trude and Brown-Schmidt (2012) found that listener’s use knowledge of talker identity as a talker-specific guide during online speech perception. Though unfavored speech alone has not been found to inhibit speech perception adaptation in listeners (Babel et al., 2019), it is another question entirely if prosocial intentions would facilitate this adaptation. Furthermore, previous studies (to the best of my knowledge) have failed to isolate potential prosocial cues from ingroup-biased expectations.</w:t>
       </w:r>
     </w:p>
     <w:p>
@@ -244,23 +84,7 @@
           <w:rFonts w:cs="Angsana New"/>
           <w:szCs w:val="20"/>
         </w:rPr>
-        <w:t>Listeners can understand novel talkers by comparing their expectations about how the talker will speak –formulated from their prior experiences with cues produced by other talkers they’ve encountered– with the experienced productions from that talker (Kleinschmidt &amp; Jaeger, 2015). Thus, expectations about acoustic cues are likely biased towards ingroup members. Listeners then develop expectations for that specific talker and update their general expectations for future novel talkers. As a listener acquires more experiences with a specific talker, the malleability of their expectations for that talker tend to decrease (</w:t>
-      </w:r>
-      <w:proofErr w:type="spellStart"/>
-      <w:r>
-        <w:rPr>
-          <w:rFonts w:cs="Angsana New"/>
-          <w:szCs w:val="20"/>
-        </w:rPr>
-        <w:t>Kraljic</w:t>
-      </w:r>
-      <w:proofErr w:type="spellEnd"/>
-      <w:r>
-        <w:rPr>
-          <w:rFonts w:cs="Angsana New"/>
-          <w:szCs w:val="20"/>
-        </w:rPr>
-        <w:t xml:space="preserve"> et al., 2008; Saltzman &amp; Myers, 2021; Tzeng et al., 2021). This is due to each experience with a specific talker having less weight as the number of those experiences increases. In a similar fashion, when individuals with larger social networks encounter a novel talker, their general expectations are less malleable (Lev-Ari, 2017).</w:t>
+        <w:t>Listeners can understand novel talkers by comparing their expectations about how the talker will speak –formulated from their prior experiences with cues produced by other talkers they’ve encountered– with the experienced productions from that talker (Kleinschmidt &amp; Jaeger, 2015). Thus, expectations about acoustic cues are likely biased towards ingroup members. Listeners then develop expectations for that specific talker and update their general expectations for future novel talkers. As a listener acquires more experiences with a specific talker, the malleability of their expectations for that talker tend to decrease (Kraljic et al., 2008; Saltzman &amp; Myers, 2021; Tzeng et al., 2021). This is due to each experience with a specific talker having less weight as the number of those experiences increases. In a similar fashion, when individuals with larger social networks encounter a novel talker, their general expectations are less malleable (Lev-Ari, 2017).</w:t>
       </w:r>
     </w:p>
     <w:p>
@@ -276,23 +100,7 @@
           <w:rFonts w:cs="Angsana New"/>
           <w:szCs w:val="20"/>
         </w:rPr>
-        <w:t xml:space="preserve">Though listeners with larger social networks possess less malleable general expectations, they still communicate with more people and experience a wider variation in speech productions. This could suggest that listeners with larger social networks process their talker-specific expectations differently in order to maintain their relationships. Similar to how primed prosocial intentions facilitate relationship development by inspiring prosocial </w:t>
-      </w:r>
-      <w:proofErr w:type="spellStart"/>
-      <w:r>
-        <w:rPr>
-          <w:rFonts w:cs="Angsana New"/>
-          <w:szCs w:val="20"/>
-        </w:rPr>
-        <w:t>behaviour</w:t>
-      </w:r>
-      <w:proofErr w:type="spellEnd"/>
-      <w:r>
-        <w:rPr>
-          <w:rFonts w:cs="Angsana New"/>
-          <w:szCs w:val="20"/>
-        </w:rPr>
-        <w:t>, could prosocial primes moderate a listener’s receptiveness to novel talkers? Could this be a possible response to the reduction problem in speech perception adaptation?</w:t>
+        <w:t>Though listeners with larger social networks possess less malleable general expectations, they still communicate with more people and experience a wider variation in speech productions. This could suggest that listeners with larger social networks process their talker-specific expectations differently in order to maintain their relationships. Similar to how primed prosocial intentions facilitate relationship development by inspiring prosocial behaviour, could prosocial primes moderate a listener’s receptiveness to novel talkers? Could this be a possible response to the reduction problem in speech perception adaptation?</w:t>
       </w:r>
       <w:r>
         <w:rPr>
@@ -315,28 +123,12 @@
     </w:p>
     <w:p>
       <w:r>
-        <w:t xml:space="preserve">The concept of priming has been an interest in psychology for several decades now, and it is accompanied by a body of work that reflects this timespan. The rationale behind priming is rooted in how the brain forms local associations: when Prime A is presented near Target Stimulus B, either spatially or temporally, subjects project the associations they have related to Prime A on to how they interact with Target Stimulus B. While this may sound unsurprising, the extent to which one stimulus can contaminate another is substantial: studies such as Abbate 2013 have found that an interaction with a stimulus can be primed without there being a connecting relationship between the two; individuals primed for </w:t>
-      </w:r>
-      <w:proofErr w:type="spellStart"/>
-      <w:r>
-        <w:t>procosiality</w:t>
-      </w:r>
-      <w:proofErr w:type="spellEnd"/>
-      <w:r>
-        <w:t xml:space="preserve"> via finding prosocial words in a word scramble activity were more likely to donate money and help someone who had fallen afterwards, despite believing the experiment had ended with the word scramble activity.</w:t>
-      </w:r>
-    </w:p>
-    <w:p>
-      <w:r>
-        <w:t xml:space="preserve">Priming a </w:t>
-      </w:r>
-      <w:proofErr w:type="spellStart"/>
-      <w:r>
-        <w:t>behaviour</w:t>
-      </w:r>
-      <w:proofErr w:type="spellEnd"/>
-      <w:r>
-        <w:t xml:space="preserve"> requires a combination of attitude and circumstance; the participant </w:t>
+        <w:t>The concept of priming has been an interest in psychology for several decades now, and it is accompanied by a body of work that reflects this timespan. The rationale behind priming is rooted in how the brain forms local associations: when Prime A is presented near Target Stimulus B, either spatially or temporally, subjects project the associations they have related to Prime A on to how they interact with Target Stimulus B. While this may sound unsurprising, the extent to which one stimulus can contaminate another is substantial: studies such as Abbate 2013 have found that an interaction with a stimulus can be primed without there being a connecting relationship between the two; individuals primed for procosiality via finding prosocial words in a word scramble activity were more likely to donate money and help someone who had fallen afterwards, despite believing the experiment had ended with the word scramble activity.</w:t>
+      </w:r>
+    </w:p>
+    <w:p>
+      <w:r>
+        <w:t xml:space="preserve">Priming a behaviour requires a combination of attitude and circumstance; the participant </w:t>
       </w:r>
       <w:r>
         <w:t>must have</w:t>
@@ -348,89 +140,17 @@
         <w:t>must be</w:t>
       </w:r>
       <w:r>
-        <w:t xml:space="preserve"> introduced to a situation where they may act on that inclination. Primes can be processed both consciously and unconsciously. The effectiveness of a prime is facilitated by the listener’s goals and/or values aligning with the primed </w:t>
-      </w:r>
-      <w:proofErr w:type="spellStart"/>
-      <w:r>
-        <w:t>behaviour</w:t>
-      </w:r>
-      <w:proofErr w:type="spellEnd"/>
-      <w:r>
-        <w:t xml:space="preserve"> (</w:t>
-      </w:r>
-      <w:proofErr w:type="spellStart"/>
-      <w:r>
-        <w:t>Bargh</w:t>
-      </w:r>
-      <w:proofErr w:type="spellEnd"/>
-      <w:r>
-        <w:t xml:space="preserve">, 2016). There are also mediating effects from the situation, such as a cost-benefit analysis when extending prosocial </w:t>
-      </w:r>
-      <w:proofErr w:type="spellStart"/>
-      <w:r>
-        <w:t>behaviour</w:t>
-      </w:r>
-      <w:proofErr w:type="spellEnd"/>
-      <w:r>
-        <w:t xml:space="preserve"> to another individual. </w:t>
-      </w:r>
-    </w:p>
-    <w:p>
-      <w:r>
-        <w:t xml:space="preserve">An individual’s willingness to engage in prosocial </w:t>
-      </w:r>
-      <w:proofErr w:type="spellStart"/>
-      <w:r>
-        <w:t>behaviour</w:t>
-      </w:r>
-      <w:proofErr w:type="spellEnd"/>
-      <w:r>
-        <w:t xml:space="preserve"> tends to be higher when that </w:t>
-      </w:r>
-      <w:proofErr w:type="spellStart"/>
-      <w:r>
-        <w:t>behaviour</w:t>
-      </w:r>
-      <w:proofErr w:type="spellEnd"/>
-      <w:r>
-        <w:t xml:space="preserve"> is directed towards others they perceive as belonging to an “ingroup.” An ingroup is a group of people who bond over shared similarities. Due to a feeling of kinship that is fostered by binary us-vs-them mentalities that often come with belonging to an ingroup, as well as the belief that an individual can understand and is understood by their ingroup members because of the similarities that they share, individuals are more likely to bond and thus engage in prosocial </w:t>
-      </w:r>
-      <w:proofErr w:type="spellStart"/>
-      <w:r>
-        <w:t>behaviour</w:t>
-      </w:r>
-      <w:proofErr w:type="spellEnd"/>
-      <w:r>
-        <w:t xml:space="preserve"> with those who they share an ingroup with. </w:t>
-      </w:r>
-    </w:p>
-    <w:p>
-      <w:r>
-        <w:t xml:space="preserve">However, prosocial </w:t>
-      </w:r>
-      <w:proofErr w:type="spellStart"/>
-      <w:r>
-        <w:t>behaviour</w:t>
-      </w:r>
-      <w:proofErr w:type="spellEnd"/>
-      <w:r>
-        <w:t xml:space="preserve"> is not only reserved for ingroup members. Individuals are more likely to extend prosocial </w:t>
-      </w:r>
-      <w:proofErr w:type="spellStart"/>
-      <w:r>
-        <w:t>behaviour</w:t>
-      </w:r>
-      <w:proofErr w:type="spellEnd"/>
-      <w:r>
-        <w:t xml:space="preserve"> towards people they like in order to develop interpersonal relationships. </w:t>
-      </w:r>
-      <w:proofErr w:type="spellStart"/>
-      <w:r>
-        <w:t>Prosociality</w:t>
-      </w:r>
-      <w:proofErr w:type="spellEnd"/>
-      <w:r>
-        <w:t xml:space="preserve"> encourages social acceptance and </w:t>
+        <w:t xml:space="preserve"> introduced to a situation where they may act on that inclination. Primes can be processed both consciously and unconsciously. The effectiveness of a prime is facilitated by the listener’s goals and/or values aligning with the primed behaviour (Bargh, 2016). There are also mediating effects from the situation, such as a cost-benefit analysis when extending prosocial behaviour to another individual. </w:t>
+      </w:r>
+    </w:p>
+    <w:p>
+      <w:r>
+        <w:t xml:space="preserve">An individual’s willingness to engage in prosocial behaviour tends to be higher when that behaviour is directed towards others they perceive as belonging to an “ingroup.” An ingroup is a group of people who bond over shared similarities. Due to a feeling of kinship that is fostered by binary us-vs-them mentalities that often come with belonging to an ingroup, as well as the belief that an individual can understand and is understood by their ingroup members because of the similarities that they share, individuals are more likely to bond and thus engage in prosocial behaviour with those who they share an ingroup with. </w:t>
+      </w:r>
+    </w:p>
+    <w:p>
+      <w:r>
+        <w:t xml:space="preserve">However, prosocial behaviour is not only reserved for ingroup members. Individuals are more likely to extend prosocial behaviour towards people they like in order to develop interpersonal relationships. Prosociality encourages social acceptance and </w:t>
       </w:r>
       <w:r>
         <w:t>assimilation and</w:t>
@@ -452,50 +172,10 @@
           <w:rFonts w:eastAsia="Times New Roman" w:cs="Times New Roman"/>
           <w:szCs w:val="20"/>
         </w:rPr>
-        <w:t xml:space="preserve">van </w:t>
-      </w:r>
-      <w:proofErr w:type="spellStart"/>
-      <w:r>
-        <w:rPr>
-          <w:rFonts w:eastAsia="Times New Roman" w:cs="Times New Roman"/>
-          <w:szCs w:val="20"/>
-        </w:rPr>
-        <w:t>Baaren</w:t>
-      </w:r>
-      <w:proofErr w:type="spellEnd"/>
-      <w:r>
-        <w:rPr>
-          <w:rFonts w:eastAsia="Times New Roman" w:cs="Times New Roman"/>
-          <w:szCs w:val="20"/>
-        </w:rPr>
-        <w:t xml:space="preserve"> et al., 2004</w:t>
-      </w:r>
-      <w:r>
-        <w:t xml:space="preserve">). Often times, prosocial </w:t>
-      </w:r>
-      <w:proofErr w:type="spellStart"/>
-      <w:r>
-        <w:t>behaviour</w:t>
-      </w:r>
-      <w:proofErr w:type="spellEnd"/>
-      <w:r>
-        <w:t xml:space="preserve"> emerges due to an individual’s current mood or attitude, independently of any relation to the other party within an interaction. Martins et al., (2022) found that increasing oxytocin levels increased prosocial </w:t>
-      </w:r>
-      <w:proofErr w:type="spellStart"/>
-      <w:r>
-        <w:t>behaviour</w:t>
-      </w:r>
-      <w:proofErr w:type="spellEnd"/>
-      <w:r>
-        <w:t xml:space="preserve"> between individuals, suggesting a close link between </w:t>
-      </w:r>
-      <w:proofErr w:type="spellStart"/>
-      <w:r>
-        <w:t>prosociality</w:t>
-      </w:r>
-      <w:proofErr w:type="spellEnd"/>
-      <w:r>
-        <w:t xml:space="preserve"> and mood at the physiological level.</w:t>
+        <w:t>van Baaren et al., 2004</w:t>
+      </w:r>
+      <w:r>
+        <w:t>). Often times, prosocial behaviour emerges due to an individual’s current mood or attitude, independently of any relation to the other party within an interaction. Martins et al., (2022) found that increasing oxytocin levels increased prosocial behaviour between individuals, suggesting a close link between prosociality and mood at the physiological level.</w:t>
       </w:r>
     </w:p>
     <w:p/>
@@ -601,21 +281,12 @@
       <w:r>
         <w:t>), and recent research has even found that individuals process information differently when they recognize the speech as coming from an ingroup member (</w:t>
       </w:r>
-      <w:proofErr w:type="spellStart"/>
-      <w:r>
-        <w:rPr>
-          <w:rFonts w:cs="Angsana New"/>
-          <w:szCs w:val="20"/>
-        </w:rPr>
-        <w:t>Iacozza</w:t>
-      </w:r>
-      <w:proofErr w:type="spellEnd"/>
-      <w:r>
-        <w:rPr>
-          <w:rFonts w:cs="Angsana New"/>
-          <w:szCs w:val="20"/>
-        </w:rPr>
-        <w:t xml:space="preserve"> et al., 2020). </w:t>
+      <w:r>
+        <w:rPr>
+          <w:rFonts w:cs="Angsana New"/>
+          <w:szCs w:val="20"/>
+        </w:rPr>
+        <w:t xml:space="preserve">Iacozza et al., 2020). </w:t>
       </w:r>
       <w:r>
         <w:t xml:space="preserve">Additionally, listeners can direct their attention to tune into one talker’s speech in a sea of voices, also known as the cocktail party </w:t>
@@ -631,23 +302,7 @@
           <w:rFonts w:eastAsia="Times New Roman" w:cs="Times New Roman"/>
           <w:szCs w:val="20"/>
         </w:rPr>
-        <w:t xml:space="preserve">Bee &amp; </w:t>
-      </w:r>
-      <w:proofErr w:type="spellStart"/>
-      <w:r>
-        <w:rPr>
-          <w:rFonts w:eastAsia="Times New Roman" w:cs="Times New Roman"/>
-          <w:szCs w:val="20"/>
-        </w:rPr>
-        <w:t>Micheyl</w:t>
-      </w:r>
-      <w:proofErr w:type="spellEnd"/>
-      <w:r>
-        <w:rPr>
-          <w:rFonts w:eastAsia="Times New Roman" w:cs="Times New Roman"/>
-          <w:szCs w:val="20"/>
-        </w:rPr>
-        <w:t>, 2008</w:t>
+        <w:t>Bee &amp; Micheyl, 2008</w:t>
       </w:r>
       <w:r>
         <w:rPr>
@@ -711,12 +366,285 @@
       </w:r>
     </w:p>
     <w:p>
-      <w:r>
+      <w:pPr>
         <w:rPr>
           <w:rFonts w:ascii="Times New Roman" w:hAnsi="Times New Roman" w:cs="Times New Roman"/>
           <w:sz w:val="24"/>
           <w:szCs w:val="24"/>
         </w:rPr>
+      </w:pPr>
+      <w:r>
+        <w:rPr>
+          <w:rFonts w:ascii="Times New Roman" w:hAnsi="Times New Roman" w:cs="Times New Roman"/>
+          <w:sz w:val="24"/>
+          <w:szCs w:val="24"/>
+        </w:rPr>
+        <w:br w:type="page"/>
+      </w:r>
+    </w:p>
+    <w:p>
+      <w:pPr>
+        <w:pStyle w:val="AbcHeading"/>
+      </w:pPr>
+      <w:r>
+        <w:lastRenderedPageBreak/>
+        <w:t>Introducing the Cocktail Party Effect</w:t>
+      </w:r>
+    </w:p>
+    <w:p>
+      <w:r>
+        <w:t>The cocktail party effect, or listeners’ ability to filter out a targeted stimulus when presented amongst others, has also been a subject of recent research. The name “Cocktail Party” comes from a popular situation where this effect is typically observed: a party where there are m</w:t>
+      </w:r>
+      <w:r>
+        <w:t>any</w:t>
+      </w:r>
+      <w:r>
+        <w:t xml:space="preserve"> people talking at once</w:t>
+      </w:r>
+      <w:r>
+        <w:t xml:space="preserve"> and often multiple conversations taking place simultaneously in the same space. </w:t>
+      </w:r>
+    </w:p>
+    <w:p>
+      <w:r>
+        <w:t>A frequently used example of the cocktail party effect is hearing someone call your name in a crowded room. People tend to notice their name in a crowd and quickly shift their attention to the talker when they hear that cue, though they may not have noticed the talker was speaking at all before hearing their name (name is an individual prosocial cue, important to expand on?).</w:t>
+      </w:r>
+    </w:p>
+    <w:p>
+      <w:r>
+        <w:t>An individual’s ability to tune their attention to a specific listener arises from interactions between executive control (NTS: refer to BCSC 153 notebook later for specific terms)</w:t>
+      </w:r>
+    </w:p>
+    <w:p>
+      <w:pPr>
+        <w:rPr>
+          <w:rFonts w:eastAsia="Times New Roman" w:cs="Times New Roman"/>
+          <w:szCs w:val="20"/>
+        </w:rPr>
+      </w:pPr>
+      <w:r>
+        <w:t xml:space="preserve">Recent research, such as </w:t>
+      </w:r>
+      <w:r>
+        <w:rPr>
+          <w:rFonts w:eastAsia="Times New Roman" w:cs="Times New Roman"/>
+          <w:szCs w:val="20"/>
+        </w:rPr>
+        <w:t xml:space="preserve">Evans et al., </w:t>
+      </w:r>
+      <w:r>
+        <w:rPr>
+          <w:rFonts w:eastAsia="Times New Roman" w:cs="Times New Roman"/>
+          <w:szCs w:val="20"/>
+        </w:rPr>
+        <w:t>(</w:t>
+      </w:r>
+      <w:r>
+        <w:rPr>
+          <w:rFonts w:eastAsia="Times New Roman" w:cs="Times New Roman"/>
+          <w:szCs w:val="20"/>
+        </w:rPr>
+        <w:t>2016</w:t>
+      </w:r>
+      <w:r>
+        <w:rPr>
+          <w:rFonts w:eastAsia="Times New Roman" w:cs="Times New Roman"/>
+          <w:szCs w:val="20"/>
+        </w:rPr>
+        <w:t xml:space="preserve">), have begun to look at how the information from unattended talkers is processed compared to </w:t>
+      </w:r>
+      <w:r>
+        <w:rPr>
+          <w:rFonts w:eastAsia="Times New Roman" w:cs="Times New Roman"/>
+          <w:szCs w:val="20"/>
+        </w:rPr>
+        <w:t>attended speech (and then explain research and implication of areas of brain activated vs not. No wifi outside).</w:t>
+      </w:r>
+    </w:p>
+    <w:p>
+      <w:pPr>
+        <w:rPr>
+          <w:rFonts w:eastAsia="Times New Roman" w:cs="Times New Roman"/>
+          <w:szCs w:val="20"/>
+        </w:rPr>
+      </w:pPr>
+    </w:p>
+    <w:p>
+      <w:pPr>
+        <w:rPr>
+          <w:rFonts w:eastAsia="Times New Roman" w:cs="Times New Roman"/>
+          <w:szCs w:val="20"/>
+        </w:rPr>
+      </w:pPr>
+      <w:r>
+        <w:rPr>
+          <w:rFonts w:eastAsia="Times New Roman" w:cs="Times New Roman"/>
+          <w:szCs w:val="20"/>
+        </w:rPr>
+        <w:t>Why introduce the cocktail party effect into the mix:</w:t>
+      </w:r>
+    </w:p>
+    <w:p>
+      <w:pPr>
+        <w:pStyle w:val="ListParagraph"/>
+        <w:numPr>
+          <w:ilvl w:val="0"/>
+          <w:numId w:val="8"/>
+        </w:numPr>
+        <w:rPr>
+          <w:rFonts w:eastAsia="Times New Roman" w:cs="Times New Roman"/>
+          <w:szCs w:val="20"/>
+        </w:rPr>
+      </w:pPr>
+      <w:r>
+        <w:rPr>
+          <w:rFonts w:eastAsia="Times New Roman" w:cs="Times New Roman"/>
+          <w:szCs w:val="20"/>
+        </w:rPr>
+        <w:t xml:space="preserve">It is relevant as a factor that may </w:t>
+      </w:r>
+      <w:r>
+        <w:rPr>
+          <w:rFonts w:eastAsia="Times New Roman" w:cs="Times New Roman"/>
+          <w:szCs w:val="20"/>
+        </w:rPr>
+        <w:t>moderate (mediate?) speech perception adaptation (overarching topic)</w:t>
+      </w:r>
+    </w:p>
+    <w:p>
+      <w:pPr>
+        <w:pStyle w:val="ListParagraph"/>
+        <w:numPr>
+          <w:ilvl w:val="1"/>
+          <w:numId w:val="8"/>
+        </w:numPr>
+        <w:rPr>
+          <w:rFonts w:eastAsia="Times New Roman" w:cs="Times New Roman"/>
+          <w:szCs w:val="20"/>
+        </w:rPr>
+      </w:pPr>
+      <w:r>
+        <w:rPr>
+          <w:rFonts w:eastAsia="Times New Roman" w:cs="Times New Roman"/>
+          <w:szCs w:val="20"/>
+        </w:rPr>
+        <w:t>We should see an effect in Experiment 1, almost certainly.</w:t>
+      </w:r>
+    </w:p>
+    <w:p>
+      <w:pPr>
+        <w:pStyle w:val="ListParagraph"/>
+        <w:numPr>
+          <w:ilvl w:val="0"/>
+          <w:numId w:val="8"/>
+        </w:numPr>
+        <w:rPr>
+          <w:rFonts w:eastAsia="Times New Roman" w:cs="Times New Roman"/>
+          <w:szCs w:val="20"/>
+        </w:rPr>
+      </w:pPr>
+      <w:r>
+        <w:rPr>
+          <w:rFonts w:eastAsia="Times New Roman" w:cs="Times New Roman"/>
+          <w:szCs w:val="20"/>
+        </w:rPr>
+        <w:t>It is a current subject of interest that does not appear to have been explored much in speech perception adaptation</w:t>
+      </w:r>
+      <w:r>
+        <w:rPr>
+          <w:rFonts w:eastAsia="Times New Roman" w:cs="Times New Roman"/>
+          <w:szCs w:val="20"/>
+        </w:rPr>
+        <w:t xml:space="preserve"> (</w:t>
+      </w:r>
+      <w:r>
+        <w:rPr>
+          <w:rFonts w:eastAsia="Times New Roman" w:cs="Times New Roman"/>
+          <w:szCs w:val="20"/>
+        </w:rPr>
+        <w:t xml:space="preserve">beyond </w:t>
+      </w:r>
+      <w:r>
+        <w:rPr>
+          <w:rFonts w:eastAsia="Times New Roman" w:cs="Times New Roman"/>
+          <w:szCs w:val="20"/>
+        </w:rPr>
+        <w:t xml:space="preserve">some experiments on masking speech, like Drouin &amp; Theodore, 2018 &lt;- add to bibliography + expand on) </w:t>
+      </w:r>
+    </w:p>
+    <w:p>
+      <w:pPr>
+        <w:pStyle w:val="ListParagraph"/>
+        <w:numPr>
+          <w:ilvl w:val="0"/>
+          <w:numId w:val="8"/>
+        </w:numPr>
+        <w:rPr>
+          <w:rFonts w:eastAsia="Times New Roman" w:cs="Times New Roman"/>
+          <w:szCs w:val="20"/>
+        </w:rPr>
+      </w:pPr>
+      <w:r>
+        <w:rPr>
+          <w:rFonts w:eastAsia="Times New Roman" w:cs="Times New Roman"/>
+          <w:szCs w:val="20"/>
+        </w:rPr>
+        <w:t>It would, in theory, introduce factors that may inhibit speech perception so we can compare adaptation (current issue: maximally adapting to novel talkers normally creates a ceiling effect)</w:t>
+      </w:r>
+    </w:p>
+    <w:p>
+      <w:pPr>
+        <w:pStyle w:val="ListParagraph"/>
+        <w:numPr>
+          <w:ilvl w:val="0"/>
+          <w:numId w:val="8"/>
+        </w:numPr>
+        <w:rPr>
+          <w:rFonts w:eastAsia="Times New Roman" w:cs="Times New Roman"/>
+          <w:szCs w:val="20"/>
+        </w:rPr>
+      </w:pPr>
+      <w:r>
+        <w:rPr>
+          <w:rFonts w:eastAsia="Times New Roman" w:cs="Times New Roman"/>
+          <w:szCs w:val="20"/>
+        </w:rPr>
+        <w:t>Tap into attentional biophysical abilities? (add measures for later usage??)</w:t>
+      </w:r>
+    </w:p>
+    <w:p>
+      <w:pPr>
+        <w:pStyle w:val="ListParagraph"/>
+        <w:numPr>
+          <w:ilvl w:val="0"/>
+          <w:numId w:val="8"/>
+        </w:numPr>
+        <w:rPr>
+          <w:rFonts w:eastAsia="Times New Roman" w:cs="Times New Roman"/>
+          <w:szCs w:val="20"/>
+        </w:rPr>
+      </w:pPr>
+      <w:r>
+        <w:rPr>
+          <w:rFonts w:eastAsia="Times New Roman" w:cs="Times New Roman"/>
+          <w:szCs w:val="20"/>
+        </w:rPr>
+        <w:t>Interesting problem on own; paired with later prosocial version can then answer if prosocial primes have an effect and if that effect is local to talker or projected globally by the listener.</w:t>
+      </w:r>
+    </w:p>
+    <w:p>
+      <w:pPr>
+        <w:pStyle w:val="ListParagraph"/>
+        <w:numPr>
+          <w:ilvl w:val="0"/>
+          <w:numId w:val="8"/>
+        </w:numPr>
+        <w:rPr>
+          <w:rFonts w:eastAsia="Times New Roman" w:cs="Times New Roman"/>
+          <w:szCs w:val="20"/>
+        </w:rPr>
+      </w:pPr>
+      <w:r>
         <w:br w:type="page"/>
       </w:r>
     </w:p>
@@ -796,63 +724,100 @@
           <w:i/>
           <w:iCs/>
         </w:rPr>
-        <w:t xml:space="preserve">Distinguishes the effect of prosocial cues effecting speech perception adaptation by A) the listener associating </w:t>
-      </w:r>
-      <w:proofErr w:type="spellStart"/>
+        <w:t xml:space="preserve">Distinguishes the effect of prosocial cues effecting speech perception adaptation by A) the listener associating prosociality with a specific talker and changing the way they adapt or B) the listener being in a prosocial mindset themselves changing how they adapt to any novel talker they encounter. </w:t>
+      </w:r>
+    </w:p>
+    <w:p>
+      <w:r>
+        <w:rPr>
+          <w:u w:val="single"/>
+        </w:rPr>
+        <w:t>Problem</w:t>
+      </w:r>
+      <w:r>
+        <w:t xml:space="preserve">: If listeners maximally adjust their speech perception to all novel talkers, then we may not see an effect in Experiment 1 (or be able to distinguish effects if prosocial priming is </w:t>
+      </w:r>
       <w:r>
         <w:rPr>
           <w:i/>
           <w:iCs/>
         </w:rPr>
-        <w:t>prosociality</w:t>
-      </w:r>
-      <w:proofErr w:type="spellEnd"/>
-      <w:r>
+        <w:t xml:space="preserve">not </w:t>
+      </w:r>
+      <w:r>
+        <w:t>talker specific.</w:t>
+      </w:r>
+    </w:p>
+    <w:p>
+      <w:pPr>
+        <w:pStyle w:val="ABCSub"/>
+      </w:pPr>
+      <w:bookmarkStart w:id="4" w:name="_Toc106107395"/>
+      <w:r>
+        <w:t>Design B</w:t>
+      </w:r>
+      <w:bookmarkEnd w:id="4"/>
+    </w:p>
+    <w:p>
+      <w:pPr>
         <w:rPr>
           <w:i/>
           <w:iCs/>
         </w:rPr>
-        <w:t xml:space="preserve"> with a specific talker and changing the way they adapt or B) the listener being in a prosocial mindset themselves changing how they adapt to any novel talker they encounter. </w:t>
-      </w:r>
-    </w:p>
-    <w:p>
-      <w:r>
-        <w:rPr>
-          <w:u w:val="single"/>
-        </w:rPr>
-        <w:t>Problem</w:t>
-      </w:r>
-      <w:r>
-        <w:t xml:space="preserve">: If listeners maximally adjust their speech perception to all novel talkers, then we may not see an effect in Experiment 1 (or be able to distinguish effects if prosocial priming is </w:t>
+      </w:pPr>
+      <w:r>
+        <w:rPr>
+          <w:b/>
+          <w:bCs/>
+        </w:rPr>
+        <w:t>Exp. 1:</w:t>
+      </w:r>
+      <w:r>
+        <w:t xml:space="preserve"> A within-subject design comparing adaptation when prosocial cues are associated with one talker when exposed to simulated talkers. Use D-T and compare the adaptation. </w:t>
       </w:r>
       <w:r>
         <w:rPr>
           <w:i/>
           <w:iCs/>
         </w:rPr>
-        <w:t xml:space="preserve">not </w:t>
-      </w:r>
-      <w:r>
-        <w:t>talker specific.</w:t>
-      </w:r>
-    </w:p>
-    <w:p>
-      <w:pPr>
-        <w:pStyle w:val="ABCSub"/>
-      </w:pPr>
-      <w:bookmarkStart w:id="4" w:name="_Toc106107395"/>
-      <w:r>
-        <w:t>Design B</w:t>
-      </w:r>
-      <w:bookmarkEnd w:id="4"/>
-    </w:p>
-    <w:p>
-      <w:pPr>
+        <w:t>D-T should</w:t>
+      </w:r>
+      <w:r>
+        <w:t xml:space="preserve"> </w:t>
+      </w:r>
+      <w:r>
         <w:rPr>
           <w:i/>
           <w:iCs/>
         </w:rPr>
-      </w:pPr>
+        <w:t>effect each other; can see which effects more?</w:t>
+      </w:r>
+    </w:p>
+    <w:p>
+      <w:r>
+        <w:rPr>
+          <w:u w:val="single"/>
+        </w:rPr>
+        <w:t>Problem</w:t>
+      </w:r>
+      <w:r>
+        <w:t>: Listeners tend to have biases in recognizing ambiguous D-T production.</w:t>
+      </w:r>
+    </w:p>
+    <w:p>
+      <w:pPr>
+        <w:pStyle w:val="ABCSub"/>
+      </w:pPr>
+      <w:bookmarkStart w:id="5" w:name="_Toc106107397"/>
+      <w:r>
+        <w:t xml:space="preserve">Design </w:t>
+      </w:r>
+      <w:bookmarkEnd w:id="5"/>
+      <w:r>
+        <w:t>C</w:t>
+      </w:r>
+    </w:p>
+    <w:p>
       <w:r>
         <w:rPr>
           <w:b/>
@@ -861,116 +826,39 @@
         <w:t>Exp. 1:</w:t>
       </w:r>
       <w:r>
-        <w:t xml:space="preserve"> A within-subject design comparing adaptation when prosocial cues are associated with one talker when exposed to simulated talkers. Use D-T and compare the adaptation. </w:t>
+        <w:t xml:space="preserve">  A between-subject design comparing the rate of adaption to an accented talker when the talker’s accent changes mid-experiment when prosocial cues are introduced (vs. neutral cues.) </w:t>
       </w:r>
       <w:r>
         <w:rPr>
           <w:i/>
           <w:iCs/>
         </w:rPr>
-        <w:t>D-T should</w:t>
-      </w:r>
-      <w:r>
-        <w:t xml:space="preserve"> </w:t>
-      </w:r>
-      <w:r>
+        <w:t xml:space="preserve">Implies that prosocial cues have an effect on speech perception adaptation. </w:t>
+      </w:r>
+    </w:p>
+    <w:p>
+      <w:pPr>
         <w:rPr>
           <w:i/>
           <w:iCs/>
         </w:rPr>
-        <w:t>effect each other; can see which effects more?</w:t>
-      </w:r>
-    </w:p>
-    <w:p>
-      <w:r>
-        <w:rPr>
-          <w:u w:val="single"/>
-        </w:rPr>
-        <w:t>Problem</w:t>
-      </w:r>
-      <w:r>
-        <w:t>: Listeners tend to have biases in recognizing ambiguous D-T production.</w:t>
-      </w:r>
-    </w:p>
-    <w:p>
-      <w:pPr>
-        <w:pStyle w:val="ABCSub"/>
-      </w:pPr>
-      <w:bookmarkStart w:id="5" w:name="_Toc106107397"/>
-      <w:r>
-        <w:t xml:space="preserve">Design </w:t>
-      </w:r>
-      <w:bookmarkEnd w:id="5"/>
-      <w:r>
-        <w:t>C</w:t>
-      </w:r>
-    </w:p>
-    <w:p>
+      </w:pPr>
       <w:r>
         <w:rPr>
           <w:b/>
           <w:bCs/>
         </w:rPr>
-        <w:t>Exp. 1:</w:t>
-      </w:r>
-      <w:r>
-        <w:t xml:space="preserve">  A between-subject design comparing the rate of adaption to an accented talker when the talker’s accent changes mid-experiment when prosocial cues are introduced (vs. neutral cues.) </w:t>
+        <w:t>Exp. 2:</w:t>
+      </w:r>
+      <w:r>
+        <w:t xml:space="preserve"> A follow-up within-subject design comparing adaptation when prosocial cues are associated with one talker when exposed to two simulated talkers. Use S-Sh to be talker specific? </w:t>
       </w:r>
       <w:r>
         <w:rPr>
           <w:i/>
           <w:iCs/>
         </w:rPr>
-        <w:t xml:space="preserve">Implies that prosocial cues have an effect on speech perception adaptation. </w:t>
-      </w:r>
-    </w:p>
-    <w:p>
-      <w:pPr>
-        <w:rPr>
-          <w:i/>
-          <w:iCs/>
-        </w:rPr>
-      </w:pPr>
-      <w:r>
-        <w:rPr>
-          <w:b/>
-          <w:bCs/>
-        </w:rPr>
-        <w:t>Exp. 2:</w:t>
-      </w:r>
-      <w:r>
-        <w:t xml:space="preserve"> A follow-up within-subject design comparing adaptation when prosocial cues are associated with one talker when exposed to two simulated talkers. Use S-</w:t>
-      </w:r>
-      <w:proofErr w:type="spellStart"/>
-      <w:r>
-        <w:t>Sh</w:t>
-      </w:r>
-      <w:proofErr w:type="spellEnd"/>
-      <w:r>
-        <w:t xml:space="preserve"> to be talker specific? </w:t>
-      </w:r>
-      <w:r>
-        <w:rPr>
-          <w:i/>
-          <w:iCs/>
-        </w:rPr>
-        <w:t xml:space="preserve">Distinguishes the effect of prosocial cues effecting speech perception adaptation by A) the listener associating </w:t>
-      </w:r>
-      <w:proofErr w:type="spellStart"/>
-      <w:r>
-        <w:rPr>
-          <w:i/>
-          <w:iCs/>
-        </w:rPr>
-        <w:t>prosociality</w:t>
-      </w:r>
-      <w:proofErr w:type="spellEnd"/>
-      <w:r>
-        <w:rPr>
-          <w:i/>
-          <w:iCs/>
-        </w:rPr>
-        <w:t xml:space="preserve"> with a specific talker and changing the way they adapt or B) the listener being in a prosocial mindset themselves changing how they adapt to any novel talker they encounter. </w:t>
+        <w:t xml:space="preserve">Distinguishes the effect of prosocial cues effecting speech perception adaptation by A) the listener associating prosociality with a specific talker and changing the way they adapt or B) the listener being in a prosocial mindset themselves changing how they adapt to any novel talker they encounter. </w:t>
       </w:r>
     </w:p>
     <w:p>
@@ -1322,14 +1210,27 @@
       <w:r>
         <w:t xml:space="preserve">Table </w:t>
       </w:r>
-      <w:fldSimple w:instr=" SEQ Table \* ARABIC ">
-        <w:r>
-          <w:rPr>
-            <w:noProof/>
-          </w:rPr>
-          <w:t>1</w:t>
-        </w:r>
-      </w:fldSimple>
+      <w:r>
+        <w:fldChar w:fldCharType="begin"/>
+      </w:r>
+      <w:r>
+        <w:instrText xml:space="preserve"> SEQ Table \* ARABIC </w:instrText>
+      </w:r>
+      <w:r>
+        <w:fldChar w:fldCharType="separate"/>
+      </w:r>
+      <w:r>
+        <w:rPr>
+          <w:noProof/>
+        </w:rPr>
+        <w:t>1</w:t>
+      </w:r>
+      <w:r>
+        <w:rPr>
+          <w:noProof/>
+        </w:rPr>
+        <w:fldChar w:fldCharType="end"/>
+      </w:r>
       <w:r>
         <w:t>: The two possible conditions for Experiment 1.</w:t>
       </w:r>
@@ -1420,14 +1321,27 @@
                             <w:r>
                               <w:t xml:space="preserve">Figure </w:t>
                             </w:r>
-                            <w:fldSimple w:instr=" SEQ Figure \* ARABIC ">
-                              <w:r>
-                                <w:rPr>
-                                  <w:noProof/>
-                                </w:rPr>
-                                <w:t>1</w:t>
-                              </w:r>
-                            </w:fldSimple>
+                            <w:r>
+                              <w:fldChar w:fldCharType="begin"/>
+                            </w:r>
+                            <w:r>
+                              <w:instrText xml:space="preserve"> SEQ Figure \* ARABIC </w:instrText>
+                            </w:r>
+                            <w:r>
+                              <w:fldChar w:fldCharType="separate"/>
+                            </w:r>
+                            <w:r>
+                              <w:rPr>
+                                <w:noProof/>
+                              </w:rPr>
+                              <w:t>1</w:t>
+                            </w:r>
+                            <w:r>
+                              <w:rPr>
+                                <w:noProof/>
+                              </w:rPr>
+                              <w:fldChar w:fldCharType="end"/>
+                            </w:r>
                             <w:r>
                               <w:t>b: Neutral prime response choice example</w:t>
                             </w:r>
@@ -1458,7 +1372,7 @@
                 <v:stroke joinstyle="miter"/>
                 <v:path gradientshapeok="t" o:connecttype="rect"/>
               </v:shapetype>
-              <v:shape id="Text Box 40" o:spid="_x0000_s1026" type="#_x0000_t202" style="position:absolute;left:0;text-align:left;margin-left:271pt;margin-top:79pt;width:131.5pt;height:35pt;z-index:251658240;visibility:visible;mso-wrap-style:square;mso-width-percent:0;mso-height-percent:0;mso-wrap-distance-left:9pt;mso-wrap-distance-top:0;mso-wrap-distance-right:9pt;mso-wrap-distance-bottom:0;mso-position-horizontal:absolute;mso-position-horizontal-relative:text;mso-position-vertical:absolute;mso-position-vertical-relative:text;mso-width-percent:0;mso-height-percent:0;mso-width-relative:margin;mso-height-relative:page;v-text-anchor:top" o:gfxdata="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" stroked="f">
+              <v:shape id="Text Box 40" o:spid="_x0000_s1026" type="#_x0000_t202" style="position:absolute;left:0;text-align:left;margin-left:271pt;margin-top:79pt;width:131.5pt;height:35pt;z-index:251648000;visibility:visible;mso-wrap-style:square;mso-width-percent:0;mso-height-percent:0;mso-wrap-distance-left:9pt;mso-wrap-distance-top:0;mso-wrap-distance-right:9pt;mso-wrap-distance-bottom:0;mso-position-horizontal:absolute;mso-position-horizontal-relative:text;mso-position-vertical:absolute;mso-position-vertical-relative:text;mso-width-percent:0;mso-height-percent:0;mso-width-relative:margin;mso-height-relative:page;v-text-anchor:top" o:gfxdata="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" stroked="f">
                 <v:textbox style="mso-fit-shape-to-text:t" inset="0,0,0,0">
                   <w:txbxContent>
                     <w:p>
@@ -1603,7 +1517,7 @@
           </mc:Choice>
           <mc:Fallback>
             <w:pict>
-              <v:rect w14:anchorId="6A6774E0" id="Rectangle 39" o:spid="_x0000_s1027" style="position:absolute;left:0;text-align:left;margin-left:29pt;margin-top:50.15pt;width:73.5pt;height:27.5pt;z-index:251658240;visibility:visible;mso-wrap-style:square;mso-width-percent:0;mso-height-percent:0;mso-wrap-distance-left:9pt;mso-wrap-distance-top:0;mso-wrap-distance-right:9pt;mso-wrap-distance-bottom:0;mso-position-horizontal:absolute;mso-position-horizontal-relative:text;mso-position-vertical:absolute;mso-position-vertical-relative:text;mso-width-percent:0;mso-height-percent:0;mso-width-relative:margin;mso-height-relative:margin;v-text-anchor:middle" o:gfxdata="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" fillcolor="white [3212]" stroked="f" strokeweight="1pt">
+              <v:rect w14:anchorId="6A6774E0" id="Rectangle 39" o:spid="_x0000_s1027" style="position:absolute;left:0;text-align:left;margin-left:29pt;margin-top:50.15pt;width:73.5pt;height:27.5pt;z-index:251649024;visibility:visible;mso-wrap-style:square;mso-width-percent:0;mso-height-percent:0;mso-wrap-distance-left:9pt;mso-wrap-distance-top:0;mso-wrap-distance-right:9pt;mso-wrap-distance-bottom:0;mso-position-horizontal:absolute;mso-position-horizontal-relative:text;mso-position-vertical:absolute;mso-position-vertical-relative:text;mso-width-percent:0;mso-height-percent:0;mso-width-relative:margin;mso-height-relative:margin;v-text-anchor:middle" o:gfxdata="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" fillcolor="white [3212]" stroked="f" strokeweight="1pt">
                 <v:textbox>
                   <w:txbxContent>
                     <w:p>
@@ -1746,7 +1660,7 @@
           </mc:Choice>
           <mc:Fallback>
             <w:pict>
-              <v:rect w14:anchorId="1DFBAB77" id="Rectangle 38" o:spid="_x0000_s1028" style="position:absolute;left:0;text-align:left;margin-left:360.5pt;margin-top:50.65pt;width:73.5pt;height:27.5pt;z-index:251658240;visibility:visible;mso-wrap-style:square;mso-width-percent:0;mso-height-percent:0;mso-wrap-distance-left:9pt;mso-wrap-distance-top:0;mso-wrap-distance-right:9pt;mso-wrap-distance-bottom:0;mso-position-horizontal:absolute;mso-position-horizontal-relative:text;mso-position-vertical:absolute;mso-position-vertical-relative:text;mso-width-percent:0;mso-height-percent:0;mso-width-relative:margin;mso-height-relative:margin;v-text-anchor:middle" o:gfxdata="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" fillcolor="white [3212]" stroked="f" strokeweight="1pt">
+              <v:rect w14:anchorId="1DFBAB77" id="Rectangle 38" o:spid="_x0000_s1028" style="position:absolute;left:0;text-align:left;margin-left:360.5pt;margin-top:50.65pt;width:73.5pt;height:27.5pt;z-index:251650048;visibility:visible;mso-wrap-style:square;mso-width-percent:0;mso-height-percent:0;mso-wrap-distance-left:9pt;mso-wrap-distance-top:0;mso-wrap-distance-right:9pt;mso-wrap-distance-bottom:0;mso-position-horizontal:absolute;mso-position-horizontal-relative:text;mso-position-vertical:absolute;mso-position-vertical-relative:text;mso-width-percent:0;mso-height-percent:0;mso-width-relative:margin;mso-height-relative:margin;v-text-anchor:middle" o:gfxdata="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" fillcolor="white [3212]" stroked="f" strokeweight="1pt">
                 <v:textbox>
                   <w:txbxContent>
                     <w:p>
@@ -1905,7 +1819,7 @@
           </mc:Choice>
           <mc:Fallback>
             <w:pict>
-              <v:rect w14:anchorId="5AEDB1E5" id="Rectangle 37" o:spid="_x0000_s1029" style="position:absolute;left:0;text-align:left;margin-left:146pt;margin-top:48.95pt;width:73.5pt;height:27.5pt;z-index:251658240;visibility:visible;mso-wrap-style:square;mso-width-percent:0;mso-height-percent:0;mso-wrap-distance-left:9pt;mso-wrap-distance-top:0;mso-wrap-distance-right:9pt;mso-wrap-distance-bottom:0;mso-position-horizontal:absolute;mso-position-horizontal-relative:text;mso-position-vertical:absolute;mso-position-vertical-relative:text;mso-width-percent:0;mso-height-percent:0;mso-width-relative:margin;mso-height-relative:margin;v-text-anchor:middle" o:gfxdata="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" fillcolor="white [3212]" stroked="f" strokeweight="1pt">
+              <v:rect w14:anchorId="5AEDB1E5" id="Rectangle 37" o:spid="_x0000_s1029" style="position:absolute;left:0;text-align:left;margin-left:146pt;margin-top:48.95pt;width:73.5pt;height:27.5pt;z-index:251651072;visibility:visible;mso-wrap-style:square;mso-width-percent:0;mso-height-percent:0;mso-wrap-distance-left:9pt;mso-wrap-distance-top:0;mso-wrap-distance-right:9pt;mso-wrap-distance-bottom:0;mso-position-horizontal:absolute;mso-position-horizontal-relative:text;mso-position-vertical:absolute;mso-position-vertical-relative:text;mso-width-percent:0;mso-height-percent:0;mso-width-relative:margin;mso-height-relative:margin;v-text-anchor:middle" o:gfxdata="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" fillcolor="white [3212]" stroked="f" strokeweight="1pt">
                 <v:textbox>
                   <w:txbxContent>
                     <w:p>
@@ -2048,7 +1962,7 @@
           </mc:Choice>
           <mc:Fallback>
             <w:pict>
-              <v:rect w14:anchorId="6BCE8AD6" id="Rectangle 36" o:spid="_x0000_s1030" style="position:absolute;left:0;text-align:left;margin-left:243pt;margin-top:51.65pt;width:73.5pt;height:27.5pt;z-index:251658240;visibility:visible;mso-wrap-style:square;mso-width-percent:0;mso-height-percent:0;mso-wrap-distance-left:9pt;mso-wrap-distance-top:0;mso-wrap-distance-right:9pt;mso-wrap-distance-bottom:0;mso-position-horizontal:absolute;mso-position-horizontal-relative:text;mso-position-vertical:absolute;mso-position-vertical-relative:text;mso-width-percent:0;mso-height-percent:0;mso-width-relative:margin;mso-height-relative:margin;v-text-anchor:middle" o:gfxdata="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" fillcolor="white [3212]" stroked="f" strokeweight="1pt">
+              <v:rect w14:anchorId="6BCE8AD6" id="Rectangle 36" o:spid="_x0000_s1030" style="position:absolute;left:0;text-align:left;margin-left:243pt;margin-top:51.65pt;width:73.5pt;height:27.5pt;z-index:251652096;visibility:visible;mso-wrap-style:square;mso-width-percent:0;mso-height-percent:0;mso-wrap-distance-left:9pt;mso-wrap-distance-top:0;mso-wrap-distance-right:9pt;mso-wrap-distance-bottom:0;mso-position-horizontal:absolute;mso-position-horizontal-relative:text;mso-position-vertical:absolute;mso-position-vertical-relative:text;mso-width-percent:0;mso-height-percent:0;mso-width-relative:margin;mso-height-relative:margin;v-text-anchor:middle" o:gfxdata="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" fillcolor="white [3212]" stroked="f" strokeweight="1pt">
                 <v:textbox>
                   <w:txbxContent>
                     <w:p>
@@ -2282,7 +2196,7 @@
           </mc:Choice>
           <mc:Fallback>
             <w:pict>
-              <v:shape w14:anchorId="49695699" id="Text Box 33" o:spid="_x0000_s1031" type="#_x0000_t202" style="position:absolute;left:0;text-align:left;margin-left:53.5pt;margin-top:79.5pt;width:135.75pt;height:35pt;z-index:251658240;visibility:visible;mso-wrap-style:square;mso-width-percent:0;mso-height-percent:0;mso-wrap-distance-left:9pt;mso-wrap-distance-top:0;mso-wrap-distance-right:9pt;mso-wrap-distance-bottom:0;mso-position-horizontal:absolute;mso-position-horizontal-relative:text;mso-position-vertical:absolute;mso-position-vertical-relative:text;mso-width-percent:0;mso-height-percent:0;mso-width-relative:margin;mso-height-relative:page;v-text-anchor:top" o:gfxdata="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" stroked="f">
+              <v:shape w14:anchorId="49695699" id="Text Box 33" o:spid="_x0000_s1031" type="#_x0000_t202" style="position:absolute;left:0;text-align:left;margin-left:53.5pt;margin-top:79.5pt;width:135.75pt;height:35pt;z-index:251655168;visibility:visible;mso-wrap-style:square;mso-width-percent:0;mso-height-percent:0;mso-wrap-distance-left:9pt;mso-wrap-distance-top:0;mso-wrap-distance-right:9pt;mso-wrap-distance-bottom:0;mso-position-horizontal:absolute;mso-position-horizontal-relative:text;mso-position-vertical:absolute;mso-position-vertical-relative:text;mso-width-percent:0;mso-height-percent:0;mso-width-relative:margin;mso-height-relative:page;v-text-anchor:top" o:gfxdata="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" stroked="f">
                 <v:textbox style="mso-fit-shape-to-text:t" inset="0,0,0,0">
                   <w:txbxContent>
                     <w:p>
@@ -2392,39 +2306,7 @@
         <w:ind w:firstLine="720"/>
       </w:pPr>
       <w:r>
-        <w:t>Each participant will be exposed to two distinct talkers, each with their own novel accent. An accent here will be defined as having the same shifted /s/-/</w:t>
-      </w:r>
-      <w:proofErr w:type="spellStart"/>
-      <w:r>
-        <w:t>sh</w:t>
-      </w:r>
-      <w:proofErr w:type="spellEnd"/>
-      <w:r>
-        <w:t>/ distributions, where the ambiguous tokens will be labeled either /s/ (Accent s) or /</w:t>
-      </w:r>
-      <w:proofErr w:type="spellStart"/>
-      <w:r>
-        <w:t>sh</w:t>
-      </w:r>
-      <w:proofErr w:type="spellEnd"/>
-      <w:r>
-        <w:t xml:space="preserve">/ (Accent </w:t>
-      </w:r>
-      <w:proofErr w:type="spellStart"/>
-      <w:r>
-        <w:t>sh</w:t>
-      </w:r>
-      <w:proofErr w:type="spellEnd"/>
-      <w:r>
-        <w:t>). /s/-/</w:t>
-      </w:r>
-      <w:proofErr w:type="spellStart"/>
-      <w:r>
-        <w:t>sh</w:t>
-      </w:r>
-      <w:proofErr w:type="spellEnd"/>
-      <w:r>
-        <w:t xml:space="preserve">/ stimuli will be used to simulate the accents because adaptation to this continuum is known to be talker-specific (Cummings &amp; Theodore, </w:t>
+        <w:t xml:space="preserve">Each participant will be exposed to two distinct talkers, each with their own novel accent. An accent here will be defined as having the same shifted /s/-/sh/ distributions, where the ambiguous tokens will be labeled either /s/ (Accent s) or /sh/ (Accent sh). /s/-/sh/ stimuli will be used to simulate the accents because adaptation to this continuum is known to be talker-specific (Cummings &amp; Theodore, </w:t>
       </w:r>
       <w:r>
         <w:rPr>
@@ -2620,18 +2502,8 @@
                 <w:color w:val="000000" w:themeColor="text1"/>
                 <w:szCs w:val="20"/>
               </w:rPr>
-              <w:t xml:space="preserve">Accent </w:t>
-            </w:r>
-            <w:proofErr w:type="spellStart"/>
-            <w:r>
-              <w:rPr>
-                <w:rFonts w:cs="Angsana New"/>
-                <w:color w:val="000000" w:themeColor="text1"/>
-                <w:szCs w:val="20"/>
-              </w:rPr>
-              <w:t>sh</w:t>
-            </w:r>
-            <w:proofErr w:type="spellEnd"/>
+              <w:t>Accent sh</w:t>
+            </w:r>
           </w:p>
         </w:tc>
       </w:tr>
@@ -2760,23 +2632,7 @@
                 <w:rFonts w:cs="Angsana New"/>
                 <w:szCs w:val="20"/>
               </w:rPr>
-              <w:t xml:space="preserve">Accent </w:t>
-            </w:r>
-            <w:proofErr w:type="spellStart"/>
-            <w:r>
-              <w:rPr>
-                <w:rFonts w:cs="Angsana New"/>
-                <w:szCs w:val="20"/>
-              </w:rPr>
-              <w:t>sh</w:t>
-            </w:r>
-            <w:proofErr w:type="spellEnd"/>
-            <w:r>
-              <w:rPr>
-                <w:rFonts w:cs="Angsana New"/>
-                <w:szCs w:val="20"/>
-              </w:rPr>
-              <w:t xml:space="preserve"> + PP</w:t>
+              <w:t>Accent sh + PP</w:t>
             </w:r>
           </w:p>
         </w:tc>
@@ -2895,23 +2751,7 @@
                 <w:rFonts w:cs="Angsana New"/>
                 <w:szCs w:val="20"/>
               </w:rPr>
-              <w:t xml:space="preserve">Accent </w:t>
-            </w:r>
-            <w:proofErr w:type="spellStart"/>
-            <w:r>
-              <w:rPr>
-                <w:rFonts w:cs="Angsana New"/>
-                <w:szCs w:val="20"/>
-              </w:rPr>
-              <w:t>sh</w:t>
-            </w:r>
-            <w:proofErr w:type="spellEnd"/>
-            <w:r>
-              <w:rPr>
-                <w:rFonts w:cs="Angsana New"/>
-                <w:szCs w:val="20"/>
-              </w:rPr>
-              <w:t xml:space="preserve"> + NP</w:t>
+              <w:t>Accent sh + NP</w:t>
             </w:r>
           </w:p>
         </w:tc>
@@ -3343,25 +3183,7 @@
                 <w:color w:val="C00000"/>
                 <w:szCs w:val="20"/>
               </w:rPr>
-              <w:t xml:space="preserve">Accent </w:t>
-            </w:r>
-            <w:proofErr w:type="spellStart"/>
-            <w:r>
-              <w:rPr>
-                <w:rFonts w:cs="Angsana New"/>
-                <w:color w:val="C00000"/>
-                <w:szCs w:val="20"/>
-              </w:rPr>
-              <w:t>sh</w:t>
-            </w:r>
-            <w:proofErr w:type="spellEnd"/>
-            <w:r>
-              <w:rPr>
-                <w:rFonts w:cs="Angsana New"/>
-                <w:color w:val="C00000"/>
-                <w:szCs w:val="20"/>
-              </w:rPr>
-              <w:t xml:space="preserve"> + NP + F</w:t>
+              <w:t>Accent sh + NP + F</w:t>
             </w:r>
           </w:p>
         </w:tc>
@@ -3407,25 +3229,7 @@
                 <w:color w:val="C00000"/>
                 <w:szCs w:val="20"/>
               </w:rPr>
-              <w:t xml:space="preserve">Accent </w:t>
-            </w:r>
-            <w:proofErr w:type="spellStart"/>
-            <w:r>
-              <w:rPr>
-                <w:rFonts w:cs="Angsana New"/>
-                <w:color w:val="C00000"/>
-                <w:szCs w:val="20"/>
-              </w:rPr>
-              <w:t>sh</w:t>
-            </w:r>
-            <w:proofErr w:type="spellEnd"/>
-            <w:r>
-              <w:rPr>
-                <w:rFonts w:cs="Angsana New"/>
-                <w:color w:val="C00000"/>
-                <w:szCs w:val="20"/>
-              </w:rPr>
-              <w:t xml:space="preserve"> + PP + F</w:t>
+              <w:t>Accent sh + PP + F</w:t>
             </w:r>
           </w:p>
         </w:tc>
@@ -3544,25 +3348,7 @@
                 <w:color w:val="0070C0"/>
                 <w:szCs w:val="20"/>
               </w:rPr>
-              <w:t xml:space="preserve">Accent </w:t>
-            </w:r>
-            <w:proofErr w:type="spellStart"/>
-            <w:r>
-              <w:rPr>
-                <w:rFonts w:cs="Angsana New"/>
-                <w:color w:val="0070C0"/>
-                <w:szCs w:val="20"/>
-              </w:rPr>
-              <w:t>sh</w:t>
-            </w:r>
-            <w:proofErr w:type="spellEnd"/>
-            <w:r>
-              <w:rPr>
-                <w:rFonts w:cs="Angsana New"/>
-                <w:color w:val="0070C0"/>
-                <w:szCs w:val="20"/>
-              </w:rPr>
-              <w:t xml:space="preserve"> + NP + M</w:t>
+              <w:t>Accent sh + NP + M</w:t>
             </w:r>
           </w:p>
         </w:tc>
@@ -3608,25 +3394,7 @@
                 <w:color w:val="0070C0"/>
                 <w:szCs w:val="20"/>
               </w:rPr>
-              <w:t xml:space="preserve">Accent </w:t>
-            </w:r>
-            <w:proofErr w:type="spellStart"/>
-            <w:r>
-              <w:rPr>
-                <w:rFonts w:cs="Angsana New"/>
-                <w:color w:val="0070C0"/>
-                <w:szCs w:val="20"/>
-              </w:rPr>
-              <w:t>sh</w:t>
-            </w:r>
-            <w:proofErr w:type="spellEnd"/>
-            <w:r>
-              <w:rPr>
-                <w:rFonts w:cs="Angsana New"/>
-                <w:color w:val="0070C0"/>
-                <w:szCs w:val="20"/>
-              </w:rPr>
-              <w:t xml:space="preserve"> + PP+ M</w:t>
+              <w:t>Accent sh + PP+ M</w:t>
             </w:r>
           </w:p>
         </w:tc>
@@ -3645,23 +3413,7 @@
           <w:rFonts w:cs="Angsana New"/>
           <w:szCs w:val="20"/>
         </w:rPr>
-        <w:t xml:space="preserve">To further the distinctive quality of the voices, one voice will be female (Voice F) while the other will be male (Voice M). To create the male voice, the audio stimuli will be manipulated using </w:t>
-      </w:r>
-      <w:proofErr w:type="spellStart"/>
-      <w:r>
-        <w:rPr>
-          <w:rFonts w:cs="Angsana New"/>
-          <w:szCs w:val="20"/>
-        </w:rPr>
-        <w:t>Praat</w:t>
-      </w:r>
-      <w:proofErr w:type="spellEnd"/>
-      <w:r>
-        <w:rPr>
-          <w:rFonts w:cs="Angsana New"/>
-          <w:szCs w:val="20"/>
-        </w:rPr>
-        <w:t xml:space="preserve"> (using a formant shift ratio of 1.2 and a new pitch median of 220 Hz). By doing so, we can limit other acoustic cues beyond this manipulation from becoming confounding variables. Previous research does suggest that making these changes to the stimuli will cause listeners to regard the audio as voices from separate talker’s (Cummings &amp; Theodore, </w:t>
+        <w:t xml:space="preserve">To further the distinctive quality of the voices, one voice will be female (Voice F) while the other will be male (Voice M). To create the male voice, the audio stimuli will be manipulated using Praat (using a formant shift ratio of 1.2 and a new pitch median of 220 Hz). By doing so, we can limit other acoustic cues beyond this manipulation from becoming confounding variables. Previous research does suggest that making these changes to the stimuli will cause listeners to regard the audio as voices from separate talker’s (Cummings &amp; Theodore, </w:t>
       </w:r>
       <w:r>
         <w:rPr>
@@ -3672,21 +3424,12 @@
         </w:rPr>
         <w:t xml:space="preserve">in press; </w:t>
       </w:r>
-      <w:proofErr w:type="spellStart"/>
-      <w:r>
-        <w:rPr>
-          <w:rFonts w:cs="Angsana New"/>
-          <w:szCs w:val="20"/>
-        </w:rPr>
-        <w:t>Tride</w:t>
-      </w:r>
-      <w:proofErr w:type="spellEnd"/>
-      <w:r>
-        <w:rPr>
-          <w:rFonts w:cs="Angsana New"/>
-          <w:szCs w:val="20"/>
-        </w:rPr>
-        <w:t xml:space="preserve"> &amp; Brown-Schmidt, 2012), allowing us to track talker-specific speech perception adaptation when the voices are played across interleaved trials. </w:t>
+      <w:r>
+        <w:rPr>
+          <w:rFonts w:cs="Angsana New"/>
+          <w:szCs w:val="20"/>
+        </w:rPr>
+        <w:t xml:space="preserve">Tride &amp; Brown-Schmidt, 2012), allowing us to track talker-specific speech perception adaptation when the voices are played across interleaved trials. </w:t>
       </w:r>
     </w:p>
     <w:tbl>
@@ -4091,15 +3834,7 @@
                               <w:t>Appendix</w:t>
                             </w:r>
                             <w:r>
-                              <w:t xml:space="preserve"> in </w:t>
-                            </w:r>
-                            <w:proofErr w:type="spellStart"/>
-                            <w:r>
-                              <w:t>Baumsteiger</w:t>
-                            </w:r>
-                            <w:proofErr w:type="spellEnd"/>
-                            <w:r>
-                              <w:t xml:space="preserve"> &amp; Siegel, 2018</w:t>
+                              <w:t xml:space="preserve"> in Baumsteiger &amp; Siegel, 2018</w:t>
                             </w:r>
                             <w:r>
                               <w:rPr>
@@ -4130,7 +3865,7 @@
           </mc:Choice>
           <mc:Fallback>
             <w:pict>
-              <v:shape w14:anchorId="56ED4805" id="Text Box 31" o:spid="_x0000_s1032" type="#_x0000_t202" style="position:absolute;left:0;text-align:left;margin-left:-2.5pt;margin-top:207.35pt;width:468pt;height:22.5pt;z-index:251658240;visibility:visible;mso-wrap-style:square;mso-width-percent:0;mso-height-percent:0;mso-wrap-distance-left:9pt;mso-wrap-distance-top:0;mso-wrap-distance-right:9pt;mso-wrap-distance-bottom:0;mso-position-horizontal:absolute;mso-position-horizontal-relative:text;mso-position-vertical:absolute;mso-position-vertical-relative:text;mso-width-percent:0;mso-height-percent:0;mso-width-relative:page;mso-height-relative:page;v-text-anchor:top" o:gfxdata="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" stroked="f">
+              <v:shape w14:anchorId="56ED4805" id="Text Box 31" o:spid="_x0000_s1032" type="#_x0000_t202" style="position:absolute;left:0;text-align:left;margin-left:-2.5pt;margin-top:207.35pt;width:468pt;height:22.5pt;z-index:251657216;visibility:visible;mso-wrap-style:square;mso-width-percent:0;mso-height-percent:0;mso-wrap-distance-left:9pt;mso-wrap-distance-top:0;mso-wrap-distance-right:9pt;mso-wrap-distance-bottom:0;mso-position-horizontal:absolute;mso-position-horizontal-relative:text;mso-position-vertical:absolute;mso-position-vertical-relative:text;mso-width-percent:0;mso-height-percent:0;mso-width-relative:page;mso-height-relative:page;v-text-anchor:top" o:gfxdata="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" stroked="f">
                 <v:textbox style="mso-fit-shape-to-text:t" inset="0,0,0,0">
                   <w:txbxContent>
                     <w:p>
@@ -4175,23 +3910,7 @@
           <w:rFonts w:cs="Angsana New"/>
           <w:szCs w:val="20"/>
         </w:rPr>
-        <w:t>Furthermore, I propose we include several self-report surveys at the end of the experiment. Including the Prosocial Behavioral Intentions Scale (PBIS) (</w:t>
-      </w:r>
-      <w:proofErr w:type="spellStart"/>
-      <w:r>
-        <w:rPr>
-          <w:rFonts w:cs="Angsana New"/>
-          <w:szCs w:val="20"/>
-        </w:rPr>
-        <w:t>Baumsteiger</w:t>
-      </w:r>
-      <w:proofErr w:type="spellEnd"/>
-      <w:r>
-        <w:rPr>
-          <w:rFonts w:cs="Angsana New"/>
-          <w:szCs w:val="20"/>
-        </w:rPr>
-        <w:t xml:space="preserve"> &amp; Siegel, 2018) could serve as a gauge of participant’s receptiveness to the prosocial primes presented throughout the experiment. This survey consists of 4 items that require participant responses in the form of 7-point Likert scales:</w:t>
+        <w:t>Furthermore, I propose we include several self-report surveys at the end of the experiment. Including the Prosocial Behavioral Intentions Scale (PBIS) (Baumsteiger &amp; Siegel, 2018) could serve as a gauge of participant’s receptiveness to the prosocial primes presented throughout the experiment. This survey consists of 4 items that require participant responses in the form of 7-point Likert scales:</w:t>
       </w:r>
     </w:p>
     <w:p>
@@ -4247,39 +3966,7 @@
           <w:rFonts w:eastAsia="Times New Roman" w:cs="Times New Roman"/>
           <w:szCs w:val="20"/>
         </w:rPr>
-        <w:t xml:space="preserve">Carver and White, (1994). The </w:t>
-      </w:r>
-      <w:proofErr w:type="spellStart"/>
-      <w:r>
-        <w:rPr>
-          <w:rFonts w:eastAsia="Times New Roman" w:cs="Times New Roman"/>
-          <w:szCs w:val="20"/>
-        </w:rPr>
-        <w:t>Behavioural</w:t>
-      </w:r>
-      <w:proofErr w:type="spellEnd"/>
-      <w:r>
-        <w:rPr>
-          <w:rFonts w:eastAsia="Times New Roman" w:cs="Times New Roman"/>
-          <w:szCs w:val="20"/>
-        </w:rPr>
-        <w:t xml:space="preserve"> Inhibition System (BIS) and the </w:t>
-      </w:r>
-      <w:proofErr w:type="spellStart"/>
-      <w:r>
-        <w:rPr>
-          <w:rFonts w:eastAsia="Times New Roman" w:cs="Times New Roman"/>
-          <w:szCs w:val="20"/>
-        </w:rPr>
-        <w:t>Behavioural</w:t>
-      </w:r>
-      <w:proofErr w:type="spellEnd"/>
-      <w:r>
-        <w:rPr>
-          <w:rFonts w:eastAsia="Times New Roman" w:cs="Times New Roman"/>
-          <w:szCs w:val="20"/>
-        </w:rPr>
-        <w:t xml:space="preserve"> Activation System (BAS) were the basis of Gray’s dimensions of personality (Gray, 1981), which was a modification of Eysenck’s dimensions of personality (Eysenck, 1967). Gray’s dimensions of personality are categorized by anxiety proneness and impulsivity, which may correlate to the modern-day measures of emotional reactivity and mood inertia. Both factors would also likely play a role on social acceptance and the development of interpersonal relationships. </w:t>
+        <w:t xml:space="preserve">Carver and White, (1994). The Behavioural Inhibition System (BIS) and the Behavioural Activation System (BAS) were the basis of Gray’s dimensions of personality (Gray, 1981), which was a modification of Eysenck’s dimensions of personality (Eysenck, 1967). Gray’s dimensions of personality are categorized by anxiety proneness and impulsivity, which may correlate to the modern-day measures of emotional reactivity and mood inertia. Both factors would also likely play a role on social acceptance and the development of interpersonal relationships. </w:t>
       </w:r>
     </w:p>
     <w:p>
@@ -4580,23 +4267,7 @@
           <w:rFonts w:cs="Angsana New"/>
           <w:szCs w:val="20"/>
         </w:rPr>
-        <w:t xml:space="preserve">). To create the male voice, the audio stimuli will be manipulated using </w:t>
-      </w:r>
-      <w:proofErr w:type="spellStart"/>
-      <w:r>
-        <w:rPr>
-          <w:rFonts w:cs="Angsana New"/>
-          <w:szCs w:val="20"/>
-        </w:rPr>
-        <w:t>Praat</w:t>
-      </w:r>
-      <w:proofErr w:type="spellEnd"/>
-      <w:r>
-        <w:rPr>
-          <w:rFonts w:cs="Angsana New"/>
-          <w:szCs w:val="20"/>
-        </w:rPr>
-        <w:t xml:space="preserve"> (using a formant shift ratio of 1.2 and a new pitch median of 220 Hz). By doing so, we can limit other acoustic cues beyond this manipulation from becoming confounding variables. Previous research does suggest that making these changes to the stimuli will cause listeners to regard the audio as voices from separate talker’s (Cummings &amp; Theodore, </w:t>
+        <w:t xml:space="preserve">). To create the male voice, the audio stimuli will be manipulated using Praat (using a formant shift ratio of 1.2 and a new pitch median of 220 Hz). By doing so, we can limit other acoustic cues beyond this manipulation from becoming confounding variables. Previous research does suggest that making these changes to the stimuli will cause listeners to regard the audio as voices from separate talker’s (Cummings &amp; Theodore, </w:t>
       </w:r>
       <w:r>
         <w:rPr>
@@ -4607,21 +4278,12 @@
         </w:rPr>
         <w:t xml:space="preserve">in press; </w:t>
       </w:r>
-      <w:proofErr w:type="spellStart"/>
-      <w:r>
-        <w:rPr>
-          <w:rFonts w:cs="Angsana New"/>
-          <w:szCs w:val="20"/>
-        </w:rPr>
-        <w:t>Tride</w:t>
-      </w:r>
-      <w:proofErr w:type="spellEnd"/>
-      <w:r>
-        <w:rPr>
-          <w:rFonts w:cs="Angsana New"/>
-          <w:szCs w:val="20"/>
-        </w:rPr>
-        <w:t xml:space="preserve"> &amp; Brown-Schmidt, 2012), allowing us to track talker-specific speech perception adaptation using test trials presented in either talker’s voice.</w:t>
+      <w:r>
+        <w:rPr>
+          <w:rFonts w:cs="Angsana New"/>
+          <w:szCs w:val="20"/>
+        </w:rPr>
+        <w:t>Tride &amp; Brown-Schmidt, 2012), allowing us to track talker-specific speech perception adaptation using test trials presented in either talker’s voice.</w:t>
       </w:r>
     </w:p>
     <w:p>
@@ -5286,14 +4948,27 @@
       <w:r>
         <w:t xml:space="preserve">Table </w:t>
       </w:r>
-      <w:fldSimple w:instr=" SEQ Table \* ARABIC ">
-        <w:r>
-          <w:rPr>
-            <w:noProof/>
-          </w:rPr>
-          <w:t>1</w:t>
-        </w:r>
-      </w:fldSimple>
+      <w:r>
+        <w:fldChar w:fldCharType="begin"/>
+      </w:r>
+      <w:r>
+        <w:instrText xml:space="preserve"> SEQ Table \* ARABIC </w:instrText>
+      </w:r>
+      <w:r>
+        <w:fldChar w:fldCharType="separate"/>
+      </w:r>
+      <w:r>
+        <w:rPr>
+          <w:noProof/>
+        </w:rPr>
+        <w:t>1</w:t>
+      </w:r>
+      <w:r>
+        <w:rPr>
+          <w:noProof/>
+        </w:rPr>
+        <w:fldChar w:fldCharType="end"/>
+      </w:r>
       <w:r>
         <w:rPr>
           <w:noProof/>
@@ -6093,14 +5768,27 @@
       <w:r>
         <w:t xml:space="preserve">Table </w:t>
       </w:r>
-      <w:fldSimple w:instr=" SEQ Table \* ARABIC ">
-        <w:r>
-          <w:rPr>
-            <w:noProof/>
-          </w:rPr>
-          <w:t>2</w:t>
-        </w:r>
-      </w:fldSimple>
+      <w:r>
+        <w:fldChar w:fldCharType="begin"/>
+      </w:r>
+      <w:r>
+        <w:instrText xml:space="preserve"> SEQ Table \* ARABIC </w:instrText>
+      </w:r>
+      <w:r>
+        <w:fldChar w:fldCharType="separate"/>
+      </w:r>
+      <w:r>
+        <w:rPr>
+          <w:noProof/>
+        </w:rPr>
+        <w:t>2</w:t>
+      </w:r>
+      <w:r>
+        <w:rPr>
+          <w:noProof/>
+        </w:rPr>
+        <w:fldChar w:fldCharType="end"/>
+      </w:r>
       <w:r>
         <w:rPr>
           <w:noProof/>
@@ -6181,23 +5869,7 @@
           <w:rFonts w:cs="Angsana New"/>
           <w:szCs w:val="20"/>
         </w:rPr>
-        <w:t xml:space="preserve">(Bee &amp; </w:t>
-      </w:r>
-      <w:proofErr w:type="spellStart"/>
-      <w:r>
-        <w:rPr>
-          <w:rFonts w:cs="Angsana New"/>
-          <w:szCs w:val="20"/>
-        </w:rPr>
-        <w:t>Micheyl</w:t>
-      </w:r>
-      <w:proofErr w:type="spellEnd"/>
-      <w:r>
-        <w:rPr>
-          <w:rFonts w:cs="Angsana New"/>
-          <w:szCs w:val="20"/>
-        </w:rPr>
-        <w:t>, 2008)</w:t>
+        <w:t>(Bee &amp; Micheyl, 2008)</w:t>
       </w:r>
       <w:r>
         <w:rPr>
@@ -6211,23 +5883,7 @@
           <w:rFonts w:cs="Angsana New"/>
           <w:szCs w:val="20"/>
         </w:rPr>
-        <w:t>Participants will then select either a response choice beginning with “s” (e.g., sign) or “</w:t>
-      </w:r>
-      <w:proofErr w:type="spellStart"/>
-      <w:r>
-        <w:rPr>
-          <w:rFonts w:cs="Angsana New"/>
-          <w:szCs w:val="20"/>
-        </w:rPr>
-        <w:t>sh</w:t>
-      </w:r>
-      <w:proofErr w:type="spellEnd"/>
-      <w:r>
-        <w:rPr>
-          <w:rFonts w:cs="Angsana New"/>
-          <w:szCs w:val="20"/>
-        </w:rPr>
-        <w:t>” (e.g., shine).</w:t>
+        <w:t>Participants will then select either a response choice beginning with “s” (e.g., sign) or “sh” (e.g., shine).</w:t>
       </w:r>
       <w:r>
         <w:rPr>
@@ -6424,15 +6080,7 @@
           <w:rFonts w:cs="Angsana New"/>
           <w:szCs w:val="20"/>
         </w:rPr>
-        <w:t xml:space="preserve"> (</w:t>
-      </w:r>
-      <w:proofErr w:type="spellStart"/>
-      <w:r>
-        <w:rPr>
-          <w:rFonts w:cs="Angsana New"/>
-          <w:szCs w:val="20"/>
-        </w:rPr>
-        <w:t>see</w:t>
+        <w:t xml:space="preserve"> (see</w:t>
       </w:r>
       <w:r>
         <w:rPr>
@@ -6441,17 +6089,7 @@
           <w:iCs/>
           <w:szCs w:val="20"/>
         </w:rPr>
-        <w:t>Table</w:t>
-      </w:r>
-      <w:proofErr w:type="spellEnd"/>
-      <w:r>
-        <w:rPr>
-          <w:rFonts w:cs="Angsana New"/>
-          <w:i/>
-          <w:iCs/>
-          <w:szCs w:val="20"/>
-        </w:rPr>
-        <w:t xml:space="preserve"> 3).</w:t>
+        <w:t>Table 3).</w:t>
       </w:r>
     </w:p>
     <w:tbl>
@@ -7222,14 +6860,27 @@
                             <w:r>
                               <w:t xml:space="preserve">Figure </w:t>
                             </w:r>
-                            <w:fldSimple w:instr=" SEQ Figure \* ARABIC ">
-                              <w:r>
-                                <w:rPr>
-                                  <w:noProof/>
-                                </w:rPr>
-                                <w:t>1</w:t>
-                              </w:r>
-                            </w:fldSimple>
+                            <w:r>
+                              <w:fldChar w:fldCharType="begin"/>
+                            </w:r>
+                            <w:r>
+                              <w:instrText xml:space="preserve"> SEQ Figure \* ARABIC </w:instrText>
+                            </w:r>
+                            <w:r>
+                              <w:fldChar w:fldCharType="separate"/>
+                            </w:r>
+                            <w:r>
+                              <w:rPr>
+                                <w:noProof/>
+                              </w:rPr>
+                              <w:t>1</w:t>
+                            </w:r>
+                            <w:r>
+                              <w:rPr>
+                                <w:noProof/>
+                              </w:rPr>
+                              <w:fldChar w:fldCharType="end"/>
+                            </w:r>
                             <w:r>
                               <w:t>b: Neutral prime response choice example</w:t>
                             </w:r>
@@ -7401,7 +7052,7 @@
           </mc:Choice>
           <mc:Fallback>
             <w:pict>
-              <v:rect w14:anchorId="1C50240A" id="Rectangle 29" o:spid="_x0000_s1034" style="position:absolute;left:0;text-align:left;margin-left:29pt;margin-top:50.15pt;width:73.5pt;height:27.5pt;z-index:251658240;visibility:visible;mso-wrap-style:square;mso-width-percent:0;mso-height-percent:0;mso-wrap-distance-left:9pt;mso-wrap-distance-top:0;mso-wrap-distance-right:9pt;mso-wrap-distance-bottom:0;mso-position-horizontal:absolute;mso-position-horizontal-relative:text;mso-position-vertical:absolute;mso-position-vertical-relative:text;mso-width-percent:0;mso-height-percent:0;mso-width-relative:margin;mso-height-relative:margin;v-text-anchor:middle" o:gfxdata="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" fillcolor="white [3212]" stroked="f" strokeweight="1pt">
+              <v:rect w14:anchorId="1C50240A" id="Rectangle 29" o:spid="_x0000_s1034" style="position:absolute;left:0;text-align:left;margin-left:29pt;margin-top:50.15pt;width:73.5pt;height:27.5pt;z-index:251659264;visibility:visible;mso-wrap-style:square;mso-width-percent:0;mso-height-percent:0;mso-wrap-distance-left:9pt;mso-wrap-distance-top:0;mso-wrap-distance-right:9pt;mso-wrap-distance-bottom:0;mso-position-horizontal:absolute;mso-position-horizontal-relative:text;mso-position-vertical:absolute;mso-position-vertical-relative:text;mso-width-percent:0;mso-height-percent:0;mso-width-relative:margin;mso-height-relative:margin;v-text-anchor:middle" o:gfxdata="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" fillcolor="white [3212]" stroked="f" strokeweight="1pt">
                 <v:textbox>
                   <w:txbxContent>
                     <w:p>
@@ -7544,7 +7195,7 @@
           </mc:Choice>
           <mc:Fallback>
             <w:pict>
-              <v:rect w14:anchorId="498353C5" id="Rectangle 28" o:spid="_x0000_s1035" style="position:absolute;left:0;text-align:left;margin-left:360.5pt;margin-top:50.65pt;width:73.5pt;height:27.5pt;z-index:251658240;visibility:visible;mso-wrap-style:square;mso-width-percent:0;mso-height-percent:0;mso-wrap-distance-left:9pt;mso-wrap-distance-top:0;mso-wrap-distance-right:9pt;mso-wrap-distance-bottom:0;mso-position-horizontal:absolute;mso-position-horizontal-relative:text;mso-position-vertical:absolute;mso-position-vertical-relative:text;mso-width-percent:0;mso-height-percent:0;mso-width-relative:margin;mso-height-relative:margin;v-text-anchor:middle" o:gfxdata="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" fillcolor="white [3212]" stroked="f" strokeweight="1pt">
+              <v:rect w14:anchorId="498353C5" id="Rectangle 28" o:spid="_x0000_s1035" style="position:absolute;left:0;text-align:left;margin-left:360.5pt;margin-top:50.65pt;width:73.5pt;height:27.5pt;z-index:251660288;visibility:visible;mso-wrap-style:square;mso-width-percent:0;mso-height-percent:0;mso-wrap-distance-left:9pt;mso-wrap-distance-top:0;mso-wrap-distance-right:9pt;mso-wrap-distance-bottom:0;mso-position-horizontal:absolute;mso-position-horizontal-relative:text;mso-position-vertical:absolute;mso-position-vertical-relative:text;mso-width-percent:0;mso-height-percent:0;mso-width-relative:margin;mso-height-relative:margin;v-text-anchor:middle" o:gfxdata="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" fillcolor="white [3212]" stroked="f" strokeweight="1pt">
                 <v:textbox>
                   <w:txbxContent>
                     <w:p>
@@ -7687,7 +7338,7 @@
           </mc:Choice>
           <mc:Fallback>
             <w:pict>
-              <v:rect w14:anchorId="5FC6F561" id="Rectangle 26" o:spid="_x0000_s1036" style="position:absolute;left:0;text-align:left;margin-left:243pt;margin-top:51.65pt;width:73.5pt;height:27.5pt;z-index:251658240;visibility:visible;mso-wrap-style:square;mso-width-percent:0;mso-height-percent:0;mso-wrap-distance-left:9pt;mso-wrap-distance-top:0;mso-wrap-distance-right:9pt;mso-wrap-distance-bottom:0;mso-position-horizontal:absolute;mso-position-horizontal-relative:text;mso-position-vertical:absolute;mso-position-vertical-relative:text;mso-width-percent:0;mso-height-percent:0;mso-width-relative:margin;mso-height-relative:margin;v-text-anchor:middle" o:gfxdata="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" fillcolor="white [3212]" stroked="f" strokeweight="1pt">
+              <v:rect w14:anchorId="5FC6F561" id="Rectangle 26" o:spid="_x0000_s1036" style="position:absolute;left:0;text-align:left;margin-left:243pt;margin-top:51.65pt;width:73.5pt;height:27.5pt;z-index:251661312;visibility:visible;mso-wrap-style:square;mso-width-percent:0;mso-height-percent:0;mso-wrap-distance-left:9pt;mso-wrap-distance-top:0;mso-wrap-distance-right:9pt;mso-wrap-distance-bottom:0;mso-position-horizontal:absolute;mso-position-horizontal-relative:text;mso-position-vertical:absolute;mso-position-vertical-relative:text;mso-width-percent:0;mso-height-percent:0;mso-width-relative:margin;mso-height-relative:margin;v-text-anchor:middle" o:gfxdata="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" fillcolor="white [3212]" stroked="f" strokeweight="1pt">
                 <v:textbox>
                   <w:txbxContent>
                     <w:p>
@@ -7921,7 +7572,7 @@
           </mc:Choice>
           <mc:Fallback>
             <w:pict>
-              <v:shape w14:anchorId="10A7851E" id="Text Box 15" o:spid="_x0000_s1037" type="#_x0000_t202" style="position:absolute;left:0;text-align:left;margin-left:53.5pt;margin-top:79.5pt;width:135.75pt;height:35pt;z-index:251658240;visibility:visible;mso-wrap-style:square;mso-width-percent:0;mso-height-percent:0;mso-wrap-distance-left:9pt;mso-wrap-distance-top:0;mso-wrap-distance-right:9pt;mso-wrap-distance-bottom:0;mso-position-horizontal:absolute;mso-position-horizontal-relative:text;mso-position-vertical:absolute;mso-position-vertical-relative:text;mso-width-percent:0;mso-height-percent:0;mso-width-relative:margin;mso-height-relative:page;v-text-anchor:top" o:gfxdata="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" stroked="f">
+              <v:shape w14:anchorId="10A7851E" id="Text Box 15" o:spid="_x0000_s1037" type="#_x0000_t202" style="position:absolute;left:0;text-align:left;margin-left:53.5pt;margin-top:79.5pt;width:135.75pt;height:35pt;z-index:251664384;visibility:visible;mso-wrap-style:square;mso-width-percent:0;mso-height-percent:0;mso-wrap-distance-left:9pt;mso-wrap-distance-top:0;mso-wrap-distance-right:9pt;mso-wrap-distance-bottom:0;mso-position-horizontal:absolute;mso-position-horizontal-relative:text;mso-position-vertical:absolute;mso-position-vertical-relative:text;mso-width-percent:0;mso-height-percent:0;mso-width-relative:margin;mso-height-relative:page;v-text-anchor:top" o:gfxdata="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" stroked="f">
                 <v:textbox style="mso-fit-shape-to-text:t" inset="0,0,0,0">
                   <w:txbxContent>
                     <w:p>
@@ -8088,7 +7739,7 @@
           </mc:Choice>
           <mc:Fallback>
             <w:pict>
-              <v:rect w14:anchorId="4E3198FD" id="Rectangle 27" o:spid="_x0000_s1038" style="position:absolute;left:0;text-align:left;margin-left:142.5pt;margin-top:30.5pt;width:73.5pt;height:27.5pt;z-index:251658240;visibility:visible;mso-wrap-style:square;mso-width-percent:0;mso-height-percent:0;mso-wrap-distance-left:9pt;mso-wrap-distance-top:0;mso-wrap-distance-right:9pt;mso-wrap-distance-bottom:0;mso-position-horizontal:absolute;mso-position-horizontal-relative:text;mso-position-vertical:absolute;mso-position-vertical-relative:text;mso-width-percent:0;mso-height-percent:0;mso-width-relative:margin;mso-height-relative:margin;v-text-anchor:middle" o:gfxdata="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" fillcolor="white [3212]" stroked="f" strokeweight="1pt">
+              <v:rect w14:anchorId="4E3198FD" id="Rectangle 27" o:spid="_x0000_s1038" style="position:absolute;left:0;text-align:left;margin-left:142.5pt;margin-top:30.5pt;width:73.5pt;height:27.5pt;z-index:251665408;visibility:visible;mso-wrap-style:square;mso-width-percent:0;mso-height-percent:0;mso-wrap-distance-left:9pt;mso-wrap-distance-top:0;mso-wrap-distance-right:9pt;mso-wrap-distance-bottom:0;mso-position-horizontal:absolute;mso-position-horizontal-relative:text;mso-position-vertical:absolute;mso-position-vertical-relative:text;mso-width-percent:0;mso-height-percent:0;mso-width-relative:margin;mso-height-relative:margin;v-text-anchor:middle" o:gfxdata="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" fillcolor="white [3212]" stroked="f" strokeweight="1pt">
                 <v:textbox>
                   <w:txbxContent>
                     <w:p>
@@ -8990,14 +8641,7 @@
           <w:rFonts w:cs="Angsana New"/>
           <w:szCs w:val="20"/>
         </w:rPr>
-        <w:t>simultaneously</w:t>
-      </w:r>
-      <w:r>
-        <w:rPr>
-          <w:rFonts w:cs="Angsana New"/>
-          <w:szCs w:val="20"/>
-        </w:rPr>
-        <w:t xml:space="preserve"> </w:t>
+        <w:t xml:space="preserve">simultaneously </w:t>
       </w:r>
       <w:r>
         <w:rPr>
@@ -9224,23 +8868,7 @@
           <w:rFonts w:cs="Angsana New"/>
           <w:szCs w:val="20"/>
         </w:rPr>
-        <w:t>articipants will then select either a response choice beginning with “s” (e.g., sign) or “</w:t>
-      </w:r>
-      <w:proofErr w:type="spellStart"/>
-      <w:r>
-        <w:rPr>
-          <w:rFonts w:cs="Angsana New"/>
-          <w:szCs w:val="20"/>
-        </w:rPr>
-        <w:t>sh</w:t>
-      </w:r>
-      <w:proofErr w:type="spellEnd"/>
-      <w:r>
-        <w:rPr>
-          <w:rFonts w:cs="Angsana New"/>
-          <w:szCs w:val="20"/>
-        </w:rPr>
-        <w:t>” (e.g., shine). At the end of the experiment, listeners</w:t>
+        <w:t>articipants will then select either a response choice beginning with “s” (e.g., sign) or “sh” (e.g., shine). At the end of the experiment, listeners</w:t>
       </w:r>
       <w:r>
         <w:rPr>
@@ -9510,15 +9138,7 @@
                               <w:t>Appendix</w:t>
                             </w:r>
                             <w:r>
-                              <w:t xml:space="preserve"> in </w:t>
-                            </w:r>
-                            <w:proofErr w:type="spellStart"/>
-                            <w:r>
-                              <w:t>Baumsteiger</w:t>
-                            </w:r>
-                            <w:proofErr w:type="spellEnd"/>
-                            <w:r>
-                              <w:t xml:space="preserve"> &amp; Siegel, 2018</w:t>
+                              <w:t xml:space="preserve"> in Baumsteiger &amp; Siegel, 2018</w:t>
                             </w:r>
                             <w:r>
                               <w:rPr>
@@ -9549,7 +9169,7 @@
           </mc:Choice>
           <mc:Fallback>
             <w:pict>
-              <v:shape w14:anchorId="7BFFCEB4" id="Text Box 13" o:spid="_x0000_s1039" type="#_x0000_t202" style="position:absolute;left:0;text-align:left;margin-left:-2.5pt;margin-top:207.35pt;width:468pt;height:22.5pt;z-index:251658240;visibility:visible;mso-wrap-style:square;mso-width-percent:0;mso-height-percent:0;mso-wrap-distance-left:9pt;mso-wrap-distance-top:0;mso-wrap-distance-right:9pt;mso-wrap-distance-bottom:0;mso-position-horizontal:absolute;mso-position-horizontal-relative:text;mso-position-vertical:absolute;mso-position-vertical-relative:text;mso-width-percent:0;mso-height-percent:0;mso-width-relative:page;mso-height-relative:page;v-text-anchor:top" o:gfxdata="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" stroked="f">
+              <v:shape w14:anchorId="7BFFCEB4" id="Text Box 13" o:spid="_x0000_s1039" type="#_x0000_t202" style="position:absolute;left:0;text-align:left;margin-left:-2.5pt;margin-top:207.35pt;width:468pt;height:22.5pt;z-index:251667456;visibility:visible;mso-wrap-style:square;mso-width-percent:0;mso-height-percent:0;mso-wrap-distance-left:9pt;mso-wrap-distance-top:0;mso-wrap-distance-right:9pt;mso-wrap-distance-bottom:0;mso-position-horizontal:absolute;mso-position-horizontal-relative:text;mso-position-vertical:absolute;mso-position-vertical-relative:text;mso-width-percent:0;mso-height-percent:0;mso-width-relative:page;mso-height-relative:page;v-text-anchor:top" o:gfxdata="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" stroked="f">
                 <v:textbox style="mso-fit-shape-to-text:t" inset="0,0,0,0">
                   <w:txbxContent>
                     <w:p>
@@ -9594,23 +9214,7 @@
           <w:rFonts w:cs="Angsana New"/>
           <w:szCs w:val="20"/>
         </w:rPr>
-        <w:t>Furthermore, I propose we include several self-report surveys at the end of the experiment. Including the Prosocial Behavioral Intentions Scale (PBIS) (</w:t>
-      </w:r>
-      <w:proofErr w:type="spellStart"/>
-      <w:r>
-        <w:rPr>
-          <w:rFonts w:cs="Angsana New"/>
-          <w:szCs w:val="20"/>
-        </w:rPr>
-        <w:t>Baumsteiger</w:t>
-      </w:r>
-      <w:proofErr w:type="spellEnd"/>
-      <w:r>
-        <w:rPr>
-          <w:rFonts w:cs="Angsana New"/>
-          <w:szCs w:val="20"/>
-        </w:rPr>
-        <w:t xml:space="preserve"> &amp; Siegel, 2018) could serve as a gauge of participant’s receptiveness to the prosocial primes presented throughout the experiment. This survey consists of 4 items that require participant responses in the form of 7-point Likert scales:</w:t>
+        <w:t>Furthermore, I propose we include several self-report surveys at the end of the experiment. Including the Prosocial Behavioral Intentions Scale (PBIS) (Baumsteiger &amp; Siegel, 2018) could serve as a gauge of participant’s receptiveness to the prosocial primes presented throughout the experiment. This survey consists of 4 items that require participant responses in the form of 7-point Likert scales:</w:t>
       </w:r>
     </w:p>
     <w:p>
@@ -9666,39 +9270,7 @@
           <w:rFonts w:eastAsia="Times New Roman" w:cs="Times New Roman"/>
           <w:szCs w:val="20"/>
         </w:rPr>
-        <w:t xml:space="preserve">Carver and White, (1994). The </w:t>
-      </w:r>
-      <w:proofErr w:type="spellStart"/>
-      <w:r>
-        <w:rPr>
-          <w:rFonts w:eastAsia="Times New Roman" w:cs="Times New Roman"/>
-          <w:szCs w:val="20"/>
-        </w:rPr>
-        <w:t>Behavioural</w:t>
-      </w:r>
-      <w:proofErr w:type="spellEnd"/>
-      <w:r>
-        <w:rPr>
-          <w:rFonts w:eastAsia="Times New Roman" w:cs="Times New Roman"/>
-          <w:szCs w:val="20"/>
-        </w:rPr>
-        <w:t xml:space="preserve"> Inhibition System (BIS) and the </w:t>
-      </w:r>
-      <w:proofErr w:type="spellStart"/>
-      <w:r>
-        <w:rPr>
-          <w:rFonts w:eastAsia="Times New Roman" w:cs="Times New Roman"/>
-          <w:szCs w:val="20"/>
-        </w:rPr>
-        <w:t>Behavioural</w:t>
-      </w:r>
-      <w:proofErr w:type="spellEnd"/>
-      <w:r>
-        <w:rPr>
-          <w:rFonts w:eastAsia="Times New Roman" w:cs="Times New Roman"/>
-          <w:szCs w:val="20"/>
-        </w:rPr>
-        <w:t xml:space="preserve"> Activation System (BAS) were the basis of Gray’s dimensions of personality (Gray, 1981), which was a modification of Eysenck’s dimensions of personality (Eysenck, 1967). Gray’s dimensions of personality are categorized by anxiety proneness and impulsivity, which may correlate to the modern-day measures of emotional reactivity and mood inertia. Both factors would also likely play a role on social acceptance and the development of interpersonal relationships. </w:t>
+        <w:t xml:space="preserve">Carver and White, (1994). The Behavioural Inhibition System (BIS) and the Behavioural Activation System (BAS) were the basis of Gray’s dimensions of personality (Gray, 1981), which was a modification of Eysenck’s dimensions of personality (Eysenck, 1967). Gray’s dimensions of personality are categorized by anxiety proneness and impulsivity, which may correlate to the modern-day measures of emotional reactivity and mood inertia. Both factors would also likely play a role on social acceptance and the development of interpersonal relationships. </w:t>
       </w:r>
     </w:p>
     <w:p>
@@ -10380,23 +9952,13 @@
           <w:szCs w:val="18"/>
         </w:rPr>
       </w:pPr>
-      <w:proofErr w:type="spellStart"/>
       <w:r>
         <w:rPr>
           <w:rFonts w:eastAsia="Times New Roman" w:cs="Times New Roman"/>
           <w:sz w:val="18"/>
           <w:szCs w:val="18"/>
         </w:rPr>
-        <w:t>Bargh</w:t>
-      </w:r>
-      <w:proofErr w:type="spellEnd"/>
-      <w:r>
-        <w:rPr>
-          <w:rFonts w:eastAsia="Times New Roman" w:cs="Times New Roman"/>
-          <w:sz w:val="18"/>
-          <w:szCs w:val="18"/>
-        </w:rPr>
-        <w:t xml:space="preserve">, J. A. (2006). What have we been priming all these years? On the development, mechanisms, and ecology of nonconscious social behavior. </w:t>
+        <w:t xml:space="preserve">Bargh, J. A. (2006). What have we been priming all these years? On the development, mechanisms, and ecology of nonconscious social behavior. </w:t>
       </w:r>
       <w:r>
         <w:rPr>
@@ -10456,23 +10018,13 @@
           <w:szCs w:val="18"/>
         </w:rPr>
       </w:pPr>
-      <w:proofErr w:type="spellStart"/>
       <w:r>
         <w:rPr>
           <w:rFonts w:eastAsia="Times New Roman" w:cs="Times New Roman"/>
           <w:sz w:val="18"/>
           <w:szCs w:val="18"/>
         </w:rPr>
-        <w:t>Bargh</w:t>
-      </w:r>
-      <w:proofErr w:type="spellEnd"/>
-      <w:r>
-        <w:rPr>
-          <w:rFonts w:eastAsia="Times New Roman" w:cs="Times New Roman"/>
-          <w:sz w:val="18"/>
-          <w:szCs w:val="18"/>
-        </w:rPr>
-        <w:t xml:space="preserve">, J. A. (2016). Awareness of the prime versus awareness of its influence: Implications for the real-world scope of unconscious higher mental processes. </w:t>
+        <w:t xml:space="preserve">Bargh, J. A. (2016). Awareness of the prime versus awareness of its influence: Implications for the real-world scope of unconscious higher mental processes. </w:t>
       </w:r>
       <w:r>
         <w:rPr>
@@ -10521,41 +10073,13 @@
           <w:szCs w:val="18"/>
         </w:rPr>
       </w:pPr>
-      <w:proofErr w:type="spellStart"/>
       <w:r>
         <w:rPr>
           <w:rFonts w:eastAsia="Times New Roman" w:cs="Times New Roman"/>
           <w:sz w:val="18"/>
           <w:szCs w:val="18"/>
         </w:rPr>
-        <w:t>Baumsteiger</w:t>
-      </w:r>
-      <w:proofErr w:type="spellEnd"/>
-      <w:r>
-        <w:rPr>
-          <w:rFonts w:eastAsia="Times New Roman" w:cs="Times New Roman"/>
-          <w:sz w:val="18"/>
-          <w:szCs w:val="18"/>
-        </w:rPr>
-        <w:t xml:space="preserve">, R., &amp; Siegel, J. T. (2018). Measuring </w:t>
-      </w:r>
-      <w:proofErr w:type="spellStart"/>
-      <w:r>
-        <w:rPr>
-          <w:rFonts w:eastAsia="Times New Roman" w:cs="Times New Roman"/>
-          <w:sz w:val="18"/>
-          <w:szCs w:val="18"/>
-        </w:rPr>
-        <w:t>Prosociality</w:t>
-      </w:r>
-      <w:proofErr w:type="spellEnd"/>
-      <w:r>
-        <w:rPr>
-          <w:rFonts w:eastAsia="Times New Roman" w:cs="Times New Roman"/>
-          <w:sz w:val="18"/>
-          <w:szCs w:val="18"/>
-        </w:rPr>
-        <w:t xml:space="preserve">: </w:t>
+        <w:t xml:space="preserve">Baumsteiger, R., &amp; Siegel, J. T. (2018). Measuring Prosociality: </w:t>
       </w:r>
       <w:r>
         <w:rPr>
@@ -10603,25 +10127,7 @@
           <w:sz w:val="18"/>
           <w:szCs w:val="18"/>
         </w:rPr>
-        <w:t xml:space="preserve">Bee, M. A., &amp; </w:t>
-      </w:r>
-      <w:proofErr w:type="spellStart"/>
-      <w:r>
-        <w:rPr>
-          <w:rFonts w:eastAsia="Times New Roman" w:cs="Times New Roman"/>
-          <w:sz w:val="18"/>
-          <w:szCs w:val="18"/>
-        </w:rPr>
-        <w:t>Micheyl</w:t>
-      </w:r>
-      <w:proofErr w:type="spellEnd"/>
-      <w:r>
-        <w:rPr>
-          <w:rFonts w:eastAsia="Times New Roman" w:cs="Times New Roman"/>
-          <w:sz w:val="18"/>
-          <w:szCs w:val="18"/>
-        </w:rPr>
-        <w:t xml:space="preserve">, C. (2008). The cocktail party problem: what is it? How can it be solved? And why should animal behaviorists study it?. </w:t>
+        <w:t xml:space="preserve">Bee, M. A., &amp; Micheyl, C. (2008). The cocktail party problem: what is it? How can it be solved? And why should animal behaviorists study it?. </w:t>
       </w:r>
       <w:r>
         <w:rPr>
@@ -10895,23 +10401,13 @@
           <w:szCs w:val="18"/>
         </w:rPr>
       </w:pPr>
-      <w:proofErr w:type="spellStart"/>
       <w:r>
         <w:rPr>
           <w:rFonts w:eastAsia="Times New Roman" w:cs="Times New Roman"/>
           <w:sz w:val="18"/>
           <w:szCs w:val="18"/>
         </w:rPr>
-        <w:t>Iacozza</w:t>
-      </w:r>
-      <w:proofErr w:type="spellEnd"/>
-      <w:r>
-        <w:rPr>
-          <w:rFonts w:eastAsia="Times New Roman" w:cs="Times New Roman"/>
-          <w:sz w:val="18"/>
-          <w:szCs w:val="18"/>
-        </w:rPr>
-        <w:t xml:space="preserve">, S., Meyer, A. S., &amp; Lev-Ari, S. (2020). How in-group bias influences the level of detail of speaker-specific information encoded in novel lexical representations. </w:t>
+        <w:t xml:space="preserve">Iacozza, S., Meyer, A. S., &amp; Lev-Ari, S. (2020). How in-group bias influences the level of detail of speaker-specific information encoded in novel lexical representations. </w:t>
       </w:r>
       <w:r>
         <w:rPr>
@@ -10971,23 +10467,13 @@
           <w:szCs w:val="18"/>
         </w:rPr>
       </w:pPr>
-      <w:proofErr w:type="spellStart"/>
       <w:r>
         <w:rPr>
           <w:rFonts w:eastAsia="Times New Roman" w:cs="Times New Roman"/>
           <w:sz w:val="18"/>
           <w:szCs w:val="18"/>
         </w:rPr>
-        <w:t>Kraljic</w:t>
-      </w:r>
-      <w:proofErr w:type="spellEnd"/>
-      <w:r>
-        <w:rPr>
-          <w:rFonts w:eastAsia="Times New Roman" w:cs="Times New Roman"/>
-          <w:sz w:val="18"/>
-          <w:szCs w:val="18"/>
-        </w:rPr>
-        <w:t xml:space="preserve">, T., Samuel, A. G., &amp; Brennan, S. E. (2008). First Impressions and Last Resorts: How Listeners Adjust to Speaker Variability. </w:t>
+        <w:t xml:space="preserve">Kraljic, T., Samuel, A. G., &amp; Brennan, S. E. (2008). First Impressions and Last Resorts: How Listeners Adjust to Speaker Variability. </w:t>
       </w:r>
       <w:r>
         <w:rPr>
@@ -11169,25 +10655,7 @@
           <w:sz w:val="18"/>
           <w:szCs w:val="18"/>
         </w:rPr>
-        <w:t xml:space="preserve">Martins, D., Lockwood, P., Cutler, J., Moran, R., &amp; </w:t>
-      </w:r>
-      <w:proofErr w:type="spellStart"/>
-      <w:r>
-        <w:rPr>
-          <w:rFonts w:eastAsia="Times New Roman" w:cs="Times New Roman"/>
-          <w:sz w:val="18"/>
-          <w:szCs w:val="18"/>
-        </w:rPr>
-        <w:t>Paloyelis</w:t>
-      </w:r>
-      <w:proofErr w:type="spellEnd"/>
-      <w:r>
-        <w:rPr>
-          <w:rFonts w:eastAsia="Times New Roman" w:cs="Times New Roman"/>
-          <w:sz w:val="18"/>
-          <w:szCs w:val="18"/>
-        </w:rPr>
-        <w:t xml:space="preserve">, Y. (2022). Oxytocin modulates neurocomputational mechanisms underlying prosocial reinforcement learning. </w:t>
+        <w:t xml:space="preserve">Martins, D., Lockwood, P., Cutler, J., Moran, R., &amp; Paloyelis, Y. (2022). Oxytocin modulates neurocomputational mechanisms underlying prosocial reinforcement learning. </w:t>
       </w:r>
       <w:r>
         <w:rPr>
@@ -11325,7 +10793,6 @@
           <w:szCs w:val="18"/>
         </w:rPr>
       </w:pPr>
-      <w:proofErr w:type="spellStart"/>
       <w:r>
         <w:rPr>
           <w:rFonts w:eastAsia="Times New Roman" w:cs="Times New Roman"/>
@@ -11333,34 +10800,7 @@
           <w:szCs w:val="18"/>
         </w:rPr>
         <w:lastRenderedPageBreak/>
-        <w:t>Srull</w:t>
-      </w:r>
-      <w:proofErr w:type="spellEnd"/>
-      <w:r>
-        <w:rPr>
-          <w:rFonts w:eastAsia="Times New Roman" w:cs="Times New Roman"/>
-          <w:sz w:val="18"/>
-          <w:szCs w:val="18"/>
-        </w:rPr>
-        <w:t xml:space="preserve">, T. K., &amp; </w:t>
-      </w:r>
-      <w:proofErr w:type="spellStart"/>
-      <w:r>
-        <w:rPr>
-          <w:rFonts w:eastAsia="Times New Roman" w:cs="Times New Roman"/>
-          <w:sz w:val="18"/>
-          <w:szCs w:val="18"/>
-        </w:rPr>
-        <w:t>Wyer</w:t>
-      </w:r>
-      <w:proofErr w:type="spellEnd"/>
-      <w:r>
-        <w:rPr>
-          <w:rFonts w:eastAsia="Times New Roman" w:cs="Times New Roman"/>
-          <w:sz w:val="18"/>
-          <w:szCs w:val="18"/>
-        </w:rPr>
-        <w:t xml:space="preserve">, R. S. (1979). The role of category accessibility in the interpretation of information about persons: Some determinants and implications. </w:t>
+        <w:t xml:space="preserve">Srull, T. K., &amp; Wyer, R. S. (1979). The role of category accessibility in the interpretation of information about persons: Some determinants and implications. </w:t>
       </w:r>
       <w:r>
         <w:rPr>
@@ -11420,23 +10860,13 @@
           <w:szCs w:val="18"/>
         </w:rPr>
       </w:pPr>
-      <w:proofErr w:type="spellStart"/>
       <w:r>
         <w:rPr>
           <w:rFonts w:eastAsia="Times New Roman" w:cs="Times New Roman"/>
           <w:sz w:val="18"/>
           <w:szCs w:val="18"/>
         </w:rPr>
-        <w:t>Trude</w:t>
-      </w:r>
-      <w:proofErr w:type="spellEnd"/>
-      <w:r>
-        <w:rPr>
-          <w:rFonts w:eastAsia="Times New Roman" w:cs="Times New Roman"/>
-          <w:sz w:val="18"/>
-          <w:szCs w:val="18"/>
-        </w:rPr>
-        <w:t xml:space="preserve">, A. M., &amp; Brown-Schmidt, S. (2012). Talker-specific perceptual adaptation during online speech perception. </w:t>
+        <w:t xml:space="preserve">Trude, A. M., &amp; Brown-Schmidt, S. (2012). Talker-specific perceptual adaptation during online speech perception. </w:t>
       </w:r>
       <w:r>
         <w:rPr>
@@ -11570,25 +11000,7 @@
           <w:sz w:val="18"/>
           <w:szCs w:val="18"/>
         </w:rPr>
-        <w:t xml:space="preserve">van </w:t>
-      </w:r>
-      <w:proofErr w:type="spellStart"/>
-      <w:r>
-        <w:rPr>
-          <w:rFonts w:eastAsia="Times New Roman" w:cs="Times New Roman"/>
-          <w:sz w:val="18"/>
-          <w:szCs w:val="18"/>
-        </w:rPr>
-        <w:t>Baaren</w:t>
-      </w:r>
-      <w:proofErr w:type="spellEnd"/>
-      <w:r>
-        <w:rPr>
-          <w:rFonts w:eastAsia="Times New Roman" w:cs="Times New Roman"/>
-          <w:sz w:val="18"/>
-          <w:szCs w:val="18"/>
-        </w:rPr>
-        <w:t xml:space="preserve">, R. B., Holland, R. W., Kawakami, K., &amp; van Knippenberg, A. (2004). Mimicry and Prosocial Behavior. </w:t>
+        <w:t xml:space="preserve">van Baaren, R. B., Holland, R. W., Kawakami, K., &amp; van Knippenberg, A. (2004). Mimicry and Prosocial Behavior. </w:t>
       </w:r>
       <w:r>
         <w:rPr>
@@ -11883,15 +11295,7 @@
         <w:t xml:space="preserve">  No changes from Design A</w:t>
       </w:r>
       <w:r>
-        <w:t xml:space="preserve"> or from </w:t>
-      </w:r>
-      <w:proofErr w:type="spellStart"/>
-      <w:r>
-        <w:t>Proposal_RS</w:t>
-      </w:r>
-      <w:proofErr w:type="spellEnd"/>
-      <w:r>
-        <w:t xml:space="preserve"> 06.08 </w:t>
+        <w:t xml:space="preserve"> or from Proposal_RS 06.08 </w:t>
       </w:r>
     </w:p>
   </w:footnote>
@@ -12074,6 +11478,231 @@
     </w:lvl>
   </w:abstractNum>
   <w:abstractNum w:abstractNumId="1" w15:restartNumberingAfterBreak="0">
+    <w:nsid w:val="176C3E0F"/>
+    <w:multiLevelType w:val="hybridMultilevel"/>
+    <w:tmpl w:val="0996FCB2"/>
+    <w:lvl w:ilvl="0" w:tplc="04090003">
+      <w:start w:val="1"/>
+      <w:numFmt w:val="bullet"/>
+      <w:lvlText w:val="o"/>
+      <w:lvlJc w:val="left"/>
+      <w:pPr>
+        <w:ind w:left="720" w:hanging="360"/>
+      </w:pPr>
+      <w:rPr>
+        <w:rFonts w:ascii="Courier New" w:hAnsi="Courier New" w:cs="Courier New" w:hint="default"/>
+      </w:rPr>
+    </w:lvl>
+    <w:lvl w:ilvl="1" w:tplc="04090003">
+      <w:start w:val="1"/>
+      <w:numFmt w:val="bullet"/>
+      <w:lvlText w:val="o"/>
+      <w:lvlJc w:val="left"/>
+      <w:pPr>
+        <w:ind w:left="1440" w:hanging="360"/>
+      </w:pPr>
+      <w:rPr>
+        <w:rFonts w:ascii="Courier New" w:hAnsi="Courier New" w:cs="Courier New" w:hint="default"/>
+      </w:rPr>
+    </w:lvl>
+    <w:lvl w:ilvl="2" w:tplc="04090005" w:tentative="1">
+      <w:start w:val="1"/>
+      <w:numFmt w:val="bullet"/>
+      <w:lvlText w:val=""/>
+      <w:lvlJc w:val="left"/>
+      <w:pPr>
+        <w:ind w:left="2160" w:hanging="360"/>
+      </w:pPr>
+      <w:rPr>
+        <w:rFonts w:ascii="Wingdings" w:hAnsi="Wingdings" w:hint="default"/>
+      </w:rPr>
+    </w:lvl>
+    <w:lvl w:ilvl="3" w:tplc="04090001" w:tentative="1">
+      <w:start w:val="1"/>
+      <w:numFmt w:val="bullet"/>
+      <w:lvlText w:val=""/>
+      <w:lvlJc w:val="left"/>
+      <w:pPr>
+        <w:ind w:left="2880" w:hanging="360"/>
+      </w:pPr>
+      <w:rPr>
+        <w:rFonts w:ascii="Symbol" w:hAnsi="Symbol" w:hint="default"/>
+      </w:rPr>
+    </w:lvl>
+    <w:lvl w:ilvl="4" w:tplc="04090003" w:tentative="1">
+      <w:start w:val="1"/>
+      <w:numFmt w:val="bullet"/>
+      <w:lvlText w:val="o"/>
+      <w:lvlJc w:val="left"/>
+      <w:pPr>
+        <w:ind w:left="3600" w:hanging="360"/>
+      </w:pPr>
+      <w:rPr>
+        <w:rFonts w:ascii="Courier New" w:hAnsi="Courier New" w:cs="Courier New" w:hint="default"/>
+      </w:rPr>
+    </w:lvl>
+    <w:lvl w:ilvl="5" w:tplc="04090005" w:tentative="1">
+      <w:start w:val="1"/>
+      <w:numFmt w:val="bullet"/>
+      <w:lvlText w:val=""/>
+      <w:lvlJc w:val="left"/>
+      <w:pPr>
+        <w:ind w:left="4320" w:hanging="360"/>
+      </w:pPr>
+      <w:rPr>
+        <w:rFonts w:ascii="Wingdings" w:hAnsi="Wingdings" w:hint="default"/>
+      </w:rPr>
+    </w:lvl>
+    <w:lvl w:ilvl="6" w:tplc="04090001" w:tentative="1">
+      <w:start w:val="1"/>
+      <w:numFmt w:val="bullet"/>
+      <w:lvlText w:val=""/>
+      <w:lvlJc w:val="left"/>
+      <w:pPr>
+        <w:ind w:left="5040" w:hanging="360"/>
+      </w:pPr>
+      <w:rPr>
+        <w:rFonts w:ascii="Symbol" w:hAnsi="Symbol" w:hint="default"/>
+      </w:rPr>
+    </w:lvl>
+    <w:lvl w:ilvl="7" w:tplc="04090003" w:tentative="1">
+      <w:start w:val="1"/>
+      <w:numFmt w:val="bullet"/>
+      <w:lvlText w:val="o"/>
+      <w:lvlJc w:val="left"/>
+      <w:pPr>
+        <w:ind w:left="5760" w:hanging="360"/>
+      </w:pPr>
+      <w:rPr>
+        <w:rFonts w:ascii="Courier New" w:hAnsi="Courier New" w:cs="Courier New" w:hint="default"/>
+      </w:rPr>
+    </w:lvl>
+    <w:lvl w:ilvl="8" w:tplc="04090005" w:tentative="1">
+      <w:start w:val="1"/>
+      <w:numFmt w:val="bullet"/>
+      <w:lvlText w:val=""/>
+      <w:lvlJc w:val="left"/>
+      <w:pPr>
+        <w:ind w:left="6480" w:hanging="360"/>
+      </w:pPr>
+      <w:rPr>
+        <w:rFonts w:ascii="Wingdings" w:hAnsi="Wingdings" w:hint="default"/>
+      </w:rPr>
+    </w:lvl>
+  </w:abstractNum>
+  <w:abstractNum w:abstractNumId="2" w15:restartNumberingAfterBreak="0">
+    <w:nsid w:val="20883E28"/>
+    <w:multiLevelType w:val="hybridMultilevel"/>
+    <w:tmpl w:val="FAD21752"/>
+    <w:lvl w:ilvl="0" w:tplc="3D626960">
+      <w:numFmt w:val="bullet"/>
+      <w:lvlText w:val="-"/>
+      <w:lvlJc w:val="left"/>
+      <w:pPr>
+        <w:ind w:left="720" w:hanging="360"/>
+      </w:pPr>
+      <w:rPr>
+        <w:rFonts w:ascii="Sylfaen" w:eastAsiaTheme="minorHAnsi" w:hAnsi="Sylfaen" w:cstheme="minorBidi" w:hint="default"/>
+      </w:rPr>
+    </w:lvl>
+    <w:lvl w:ilvl="1" w:tplc="04090003" w:tentative="1">
+      <w:start w:val="1"/>
+      <w:numFmt w:val="bullet"/>
+      <w:lvlText w:val="o"/>
+      <w:lvlJc w:val="left"/>
+      <w:pPr>
+        <w:ind w:left="1440" w:hanging="360"/>
+      </w:pPr>
+      <w:rPr>
+        <w:rFonts w:ascii="Courier New" w:hAnsi="Courier New" w:cs="Courier New" w:hint="default"/>
+      </w:rPr>
+    </w:lvl>
+    <w:lvl w:ilvl="2" w:tplc="04090005" w:tentative="1">
+      <w:start w:val="1"/>
+      <w:numFmt w:val="bullet"/>
+      <w:lvlText w:val=""/>
+      <w:lvlJc w:val="left"/>
+      <w:pPr>
+        <w:ind w:left="2160" w:hanging="360"/>
+      </w:pPr>
+      <w:rPr>
+        <w:rFonts w:ascii="Wingdings" w:hAnsi="Wingdings" w:hint="default"/>
+      </w:rPr>
+    </w:lvl>
+    <w:lvl w:ilvl="3" w:tplc="04090001" w:tentative="1">
+      <w:start w:val="1"/>
+      <w:numFmt w:val="bullet"/>
+      <w:lvlText w:val=""/>
+      <w:lvlJc w:val="left"/>
+      <w:pPr>
+        <w:ind w:left="2880" w:hanging="360"/>
+      </w:pPr>
+      <w:rPr>
+        <w:rFonts w:ascii="Symbol" w:hAnsi="Symbol" w:hint="default"/>
+      </w:rPr>
+    </w:lvl>
+    <w:lvl w:ilvl="4" w:tplc="04090003" w:tentative="1">
+      <w:start w:val="1"/>
+      <w:numFmt w:val="bullet"/>
+      <w:lvlText w:val="o"/>
+      <w:lvlJc w:val="left"/>
+      <w:pPr>
+        <w:ind w:left="3600" w:hanging="360"/>
+      </w:pPr>
+      <w:rPr>
+        <w:rFonts w:ascii="Courier New" w:hAnsi="Courier New" w:cs="Courier New" w:hint="default"/>
+      </w:rPr>
+    </w:lvl>
+    <w:lvl w:ilvl="5" w:tplc="04090005" w:tentative="1">
+      <w:start w:val="1"/>
+      <w:numFmt w:val="bullet"/>
+      <w:lvlText w:val=""/>
+      <w:lvlJc w:val="left"/>
+      <w:pPr>
+        <w:ind w:left="4320" w:hanging="360"/>
+      </w:pPr>
+      <w:rPr>
+        <w:rFonts w:ascii="Wingdings" w:hAnsi="Wingdings" w:hint="default"/>
+      </w:rPr>
+    </w:lvl>
+    <w:lvl w:ilvl="6" w:tplc="04090001" w:tentative="1">
+      <w:start w:val="1"/>
+      <w:numFmt w:val="bullet"/>
+      <w:lvlText w:val=""/>
+      <w:lvlJc w:val="left"/>
+      <w:pPr>
+        <w:ind w:left="5040" w:hanging="360"/>
+      </w:pPr>
+      <w:rPr>
+        <w:rFonts w:ascii="Symbol" w:hAnsi="Symbol" w:hint="default"/>
+      </w:rPr>
+    </w:lvl>
+    <w:lvl w:ilvl="7" w:tplc="04090003" w:tentative="1">
+      <w:start w:val="1"/>
+      <w:numFmt w:val="bullet"/>
+      <w:lvlText w:val="o"/>
+      <w:lvlJc w:val="left"/>
+      <w:pPr>
+        <w:ind w:left="5760" w:hanging="360"/>
+      </w:pPr>
+      <w:rPr>
+        <w:rFonts w:ascii="Courier New" w:hAnsi="Courier New" w:cs="Courier New" w:hint="default"/>
+      </w:rPr>
+    </w:lvl>
+    <w:lvl w:ilvl="8" w:tplc="04090005" w:tentative="1">
+      <w:start w:val="1"/>
+      <w:numFmt w:val="bullet"/>
+      <w:lvlText w:val=""/>
+      <w:lvlJc w:val="left"/>
+      <w:pPr>
+        <w:ind w:left="6480" w:hanging="360"/>
+      </w:pPr>
+      <w:rPr>
+        <w:rFonts w:ascii="Wingdings" w:hAnsi="Wingdings" w:hint="default"/>
+      </w:rPr>
+    </w:lvl>
+  </w:abstractNum>
+  <w:abstractNum w:abstractNumId="3" w15:restartNumberingAfterBreak="0">
     <w:nsid w:val="2FA932EE"/>
     <w:multiLevelType w:val="hybridMultilevel"/>
     <w:tmpl w:val="10028106"/>
@@ -12185,13 +11814,366 @@
       </w:rPr>
     </w:lvl>
   </w:abstractNum>
+  <w:abstractNum w:abstractNumId="4" w15:restartNumberingAfterBreak="0">
+    <w:nsid w:val="4957569E"/>
+    <w:multiLevelType w:val="hybridMultilevel"/>
+    <w:tmpl w:val="1154456E"/>
+    <w:lvl w:ilvl="0" w:tplc="7D9897EE">
+      <w:numFmt w:val="bullet"/>
+      <w:lvlText w:val="-"/>
+      <w:lvlJc w:val="left"/>
+      <w:pPr>
+        <w:ind w:left="720" w:hanging="360"/>
+      </w:pPr>
+      <w:rPr>
+        <w:rFonts w:ascii="Sylfaen" w:eastAsia="Times New Roman" w:hAnsi="Sylfaen" w:cs="Times New Roman" w:hint="default"/>
+      </w:rPr>
+    </w:lvl>
+    <w:lvl w:ilvl="1" w:tplc="04090003" w:tentative="1">
+      <w:start w:val="1"/>
+      <w:numFmt w:val="bullet"/>
+      <w:lvlText w:val="o"/>
+      <w:lvlJc w:val="left"/>
+      <w:pPr>
+        <w:ind w:left="1440" w:hanging="360"/>
+      </w:pPr>
+      <w:rPr>
+        <w:rFonts w:ascii="Courier New" w:hAnsi="Courier New" w:cs="Courier New" w:hint="default"/>
+      </w:rPr>
+    </w:lvl>
+    <w:lvl w:ilvl="2" w:tplc="04090005" w:tentative="1">
+      <w:start w:val="1"/>
+      <w:numFmt w:val="bullet"/>
+      <w:lvlText w:val=""/>
+      <w:lvlJc w:val="left"/>
+      <w:pPr>
+        <w:ind w:left="2160" w:hanging="360"/>
+      </w:pPr>
+      <w:rPr>
+        <w:rFonts w:ascii="Wingdings" w:hAnsi="Wingdings" w:hint="default"/>
+      </w:rPr>
+    </w:lvl>
+    <w:lvl w:ilvl="3" w:tplc="04090001" w:tentative="1">
+      <w:start w:val="1"/>
+      <w:numFmt w:val="bullet"/>
+      <w:lvlText w:val=""/>
+      <w:lvlJc w:val="left"/>
+      <w:pPr>
+        <w:ind w:left="2880" w:hanging="360"/>
+      </w:pPr>
+      <w:rPr>
+        <w:rFonts w:ascii="Symbol" w:hAnsi="Symbol" w:hint="default"/>
+      </w:rPr>
+    </w:lvl>
+    <w:lvl w:ilvl="4" w:tplc="04090003" w:tentative="1">
+      <w:start w:val="1"/>
+      <w:numFmt w:val="bullet"/>
+      <w:lvlText w:val="o"/>
+      <w:lvlJc w:val="left"/>
+      <w:pPr>
+        <w:ind w:left="3600" w:hanging="360"/>
+      </w:pPr>
+      <w:rPr>
+        <w:rFonts w:ascii="Courier New" w:hAnsi="Courier New" w:cs="Courier New" w:hint="default"/>
+      </w:rPr>
+    </w:lvl>
+    <w:lvl w:ilvl="5" w:tplc="04090005" w:tentative="1">
+      <w:start w:val="1"/>
+      <w:numFmt w:val="bullet"/>
+      <w:lvlText w:val=""/>
+      <w:lvlJc w:val="left"/>
+      <w:pPr>
+        <w:ind w:left="4320" w:hanging="360"/>
+      </w:pPr>
+      <w:rPr>
+        <w:rFonts w:ascii="Wingdings" w:hAnsi="Wingdings" w:hint="default"/>
+      </w:rPr>
+    </w:lvl>
+    <w:lvl w:ilvl="6" w:tplc="04090001" w:tentative="1">
+      <w:start w:val="1"/>
+      <w:numFmt w:val="bullet"/>
+      <w:lvlText w:val=""/>
+      <w:lvlJc w:val="left"/>
+      <w:pPr>
+        <w:ind w:left="5040" w:hanging="360"/>
+      </w:pPr>
+      <w:rPr>
+        <w:rFonts w:ascii="Symbol" w:hAnsi="Symbol" w:hint="default"/>
+      </w:rPr>
+    </w:lvl>
+    <w:lvl w:ilvl="7" w:tplc="04090003" w:tentative="1">
+      <w:start w:val="1"/>
+      <w:numFmt w:val="bullet"/>
+      <w:lvlText w:val="o"/>
+      <w:lvlJc w:val="left"/>
+      <w:pPr>
+        <w:ind w:left="5760" w:hanging="360"/>
+      </w:pPr>
+      <w:rPr>
+        <w:rFonts w:ascii="Courier New" w:hAnsi="Courier New" w:cs="Courier New" w:hint="default"/>
+      </w:rPr>
+    </w:lvl>
+    <w:lvl w:ilvl="8" w:tplc="04090005" w:tentative="1">
+      <w:start w:val="1"/>
+      <w:numFmt w:val="bullet"/>
+      <w:lvlText w:val=""/>
+      <w:lvlJc w:val="left"/>
+      <w:pPr>
+        <w:ind w:left="6480" w:hanging="360"/>
+      </w:pPr>
+      <w:rPr>
+        <w:rFonts w:ascii="Wingdings" w:hAnsi="Wingdings" w:hint="default"/>
+      </w:rPr>
+    </w:lvl>
+  </w:abstractNum>
+  <w:abstractNum w:abstractNumId="5" w15:restartNumberingAfterBreak="0">
+    <w:nsid w:val="5EA23E8E"/>
+    <w:multiLevelType w:val="hybridMultilevel"/>
+    <w:tmpl w:val="419A2538"/>
+    <w:lvl w:ilvl="0" w:tplc="04090003">
+      <w:start w:val="1"/>
+      <w:numFmt w:val="bullet"/>
+      <w:lvlText w:val="o"/>
+      <w:lvlJc w:val="left"/>
+      <w:pPr>
+        <w:ind w:left="720" w:hanging="360"/>
+      </w:pPr>
+      <w:rPr>
+        <w:rFonts w:ascii="Courier New" w:hAnsi="Courier New" w:cs="Courier New" w:hint="default"/>
+      </w:rPr>
+    </w:lvl>
+    <w:lvl w:ilvl="1" w:tplc="04090003" w:tentative="1">
+      <w:start w:val="1"/>
+      <w:numFmt w:val="bullet"/>
+      <w:lvlText w:val="o"/>
+      <w:lvlJc w:val="left"/>
+      <w:pPr>
+        <w:ind w:left="1440" w:hanging="360"/>
+      </w:pPr>
+      <w:rPr>
+        <w:rFonts w:ascii="Courier New" w:hAnsi="Courier New" w:cs="Courier New" w:hint="default"/>
+      </w:rPr>
+    </w:lvl>
+    <w:lvl w:ilvl="2" w:tplc="04090005" w:tentative="1">
+      <w:start w:val="1"/>
+      <w:numFmt w:val="bullet"/>
+      <w:lvlText w:val=""/>
+      <w:lvlJc w:val="left"/>
+      <w:pPr>
+        <w:ind w:left="2160" w:hanging="360"/>
+      </w:pPr>
+      <w:rPr>
+        <w:rFonts w:ascii="Wingdings" w:hAnsi="Wingdings" w:hint="default"/>
+      </w:rPr>
+    </w:lvl>
+    <w:lvl w:ilvl="3" w:tplc="04090001" w:tentative="1">
+      <w:start w:val="1"/>
+      <w:numFmt w:val="bullet"/>
+      <w:lvlText w:val=""/>
+      <w:lvlJc w:val="left"/>
+      <w:pPr>
+        <w:ind w:left="2880" w:hanging="360"/>
+      </w:pPr>
+      <w:rPr>
+        <w:rFonts w:ascii="Symbol" w:hAnsi="Symbol" w:hint="default"/>
+      </w:rPr>
+    </w:lvl>
+    <w:lvl w:ilvl="4" w:tplc="04090003" w:tentative="1">
+      <w:start w:val="1"/>
+      <w:numFmt w:val="bullet"/>
+      <w:lvlText w:val="o"/>
+      <w:lvlJc w:val="left"/>
+      <w:pPr>
+        <w:ind w:left="3600" w:hanging="360"/>
+      </w:pPr>
+      <w:rPr>
+        <w:rFonts w:ascii="Courier New" w:hAnsi="Courier New" w:cs="Courier New" w:hint="default"/>
+      </w:rPr>
+    </w:lvl>
+    <w:lvl w:ilvl="5" w:tplc="04090005" w:tentative="1">
+      <w:start w:val="1"/>
+      <w:numFmt w:val="bullet"/>
+      <w:lvlText w:val=""/>
+      <w:lvlJc w:val="left"/>
+      <w:pPr>
+        <w:ind w:left="4320" w:hanging="360"/>
+      </w:pPr>
+      <w:rPr>
+        <w:rFonts w:ascii="Wingdings" w:hAnsi="Wingdings" w:hint="default"/>
+      </w:rPr>
+    </w:lvl>
+    <w:lvl w:ilvl="6" w:tplc="04090001" w:tentative="1">
+      <w:start w:val="1"/>
+      <w:numFmt w:val="bullet"/>
+      <w:lvlText w:val=""/>
+      <w:lvlJc w:val="left"/>
+      <w:pPr>
+        <w:ind w:left="5040" w:hanging="360"/>
+      </w:pPr>
+      <w:rPr>
+        <w:rFonts w:ascii="Symbol" w:hAnsi="Symbol" w:hint="default"/>
+      </w:rPr>
+    </w:lvl>
+    <w:lvl w:ilvl="7" w:tplc="04090003" w:tentative="1">
+      <w:start w:val="1"/>
+      <w:numFmt w:val="bullet"/>
+      <w:lvlText w:val="o"/>
+      <w:lvlJc w:val="left"/>
+      <w:pPr>
+        <w:ind w:left="5760" w:hanging="360"/>
+      </w:pPr>
+      <w:rPr>
+        <w:rFonts w:ascii="Courier New" w:hAnsi="Courier New" w:cs="Courier New" w:hint="default"/>
+      </w:rPr>
+    </w:lvl>
+    <w:lvl w:ilvl="8" w:tplc="04090005" w:tentative="1">
+      <w:start w:val="1"/>
+      <w:numFmt w:val="bullet"/>
+      <w:lvlText w:val=""/>
+      <w:lvlJc w:val="left"/>
+      <w:pPr>
+        <w:ind w:left="6480" w:hanging="360"/>
+      </w:pPr>
+      <w:rPr>
+        <w:rFonts w:ascii="Wingdings" w:hAnsi="Wingdings" w:hint="default"/>
+      </w:rPr>
+    </w:lvl>
+  </w:abstractNum>
+  <w:abstractNum w:abstractNumId="6" w15:restartNumberingAfterBreak="0">
+    <w:nsid w:val="6CEC561C"/>
+    <w:multiLevelType w:val="hybridMultilevel"/>
+    <w:tmpl w:val="9A6C990E"/>
+    <w:lvl w:ilvl="0" w:tplc="04090003">
+      <w:start w:val="1"/>
+      <w:numFmt w:val="bullet"/>
+      <w:lvlText w:val="o"/>
+      <w:lvlJc w:val="left"/>
+      <w:pPr>
+        <w:ind w:left="3600" w:hanging="360"/>
+      </w:pPr>
+      <w:rPr>
+        <w:rFonts w:ascii="Courier New" w:hAnsi="Courier New" w:cs="Courier New" w:hint="default"/>
+      </w:rPr>
+    </w:lvl>
+    <w:lvl w:ilvl="1" w:tplc="04090003" w:tentative="1">
+      <w:start w:val="1"/>
+      <w:numFmt w:val="bullet"/>
+      <w:lvlText w:val="o"/>
+      <w:lvlJc w:val="left"/>
+      <w:pPr>
+        <w:ind w:left="4320" w:hanging="360"/>
+      </w:pPr>
+      <w:rPr>
+        <w:rFonts w:ascii="Courier New" w:hAnsi="Courier New" w:cs="Courier New" w:hint="default"/>
+      </w:rPr>
+    </w:lvl>
+    <w:lvl w:ilvl="2" w:tplc="04090005" w:tentative="1">
+      <w:start w:val="1"/>
+      <w:numFmt w:val="bullet"/>
+      <w:lvlText w:val=""/>
+      <w:lvlJc w:val="left"/>
+      <w:pPr>
+        <w:ind w:left="5040" w:hanging="360"/>
+      </w:pPr>
+      <w:rPr>
+        <w:rFonts w:ascii="Wingdings" w:hAnsi="Wingdings" w:hint="default"/>
+      </w:rPr>
+    </w:lvl>
+    <w:lvl w:ilvl="3" w:tplc="04090001" w:tentative="1">
+      <w:start w:val="1"/>
+      <w:numFmt w:val="bullet"/>
+      <w:lvlText w:val=""/>
+      <w:lvlJc w:val="left"/>
+      <w:pPr>
+        <w:ind w:left="5760" w:hanging="360"/>
+      </w:pPr>
+      <w:rPr>
+        <w:rFonts w:ascii="Symbol" w:hAnsi="Symbol" w:hint="default"/>
+      </w:rPr>
+    </w:lvl>
+    <w:lvl w:ilvl="4" w:tplc="04090003" w:tentative="1">
+      <w:start w:val="1"/>
+      <w:numFmt w:val="bullet"/>
+      <w:lvlText w:val="o"/>
+      <w:lvlJc w:val="left"/>
+      <w:pPr>
+        <w:ind w:left="6480" w:hanging="360"/>
+      </w:pPr>
+      <w:rPr>
+        <w:rFonts w:ascii="Courier New" w:hAnsi="Courier New" w:cs="Courier New" w:hint="default"/>
+      </w:rPr>
+    </w:lvl>
+    <w:lvl w:ilvl="5" w:tplc="04090005" w:tentative="1">
+      <w:start w:val="1"/>
+      <w:numFmt w:val="bullet"/>
+      <w:lvlText w:val=""/>
+      <w:lvlJc w:val="left"/>
+      <w:pPr>
+        <w:ind w:left="7200" w:hanging="360"/>
+      </w:pPr>
+      <w:rPr>
+        <w:rFonts w:ascii="Wingdings" w:hAnsi="Wingdings" w:hint="default"/>
+      </w:rPr>
+    </w:lvl>
+    <w:lvl w:ilvl="6" w:tplc="04090001" w:tentative="1">
+      <w:start w:val="1"/>
+      <w:numFmt w:val="bullet"/>
+      <w:lvlText w:val=""/>
+      <w:lvlJc w:val="left"/>
+      <w:pPr>
+        <w:ind w:left="7920" w:hanging="360"/>
+      </w:pPr>
+      <w:rPr>
+        <w:rFonts w:ascii="Symbol" w:hAnsi="Symbol" w:hint="default"/>
+      </w:rPr>
+    </w:lvl>
+    <w:lvl w:ilvl="7" w:tplc="04090003" w:tentative="1">
+      <w:start w:val="1"/>
+      <w:numFmt w:val="bullet"/>
+      <w:lvlText w:val="o"/>
+      <w:lvlJc w:val="left"/>
+      <w:pPr>
+        <w:ind w:left="8640" w:hanging="360"/>
+      </w:pPr>
+      <w:rPr>
+        <w:rFonts w:ascii="Courier New" w:hAnsi="Courier New" w:cs="Courier New" w:hint="default"/>
+      </w:rPr>
+    </w:lvl>
+    <w:lvl w:ilvl="8" w:tplc="04090005" w:tentative="1">
+      <w:start w:val="1"/>
+      <w:numFmt w:val="bullet"/>
+      <w:lvlText w:val=""/>
+      <w:lvlJc w:val="left"/>
+      <w:pPr>
+        <w:ind w:left="9360" w:hanging="360"/>
+      </w:pPr>
+      <w:rPr>
+        <w:rFonts w:ascii="Wingdings" w:hAnsi="Wingdings" w:hint="default"/>
+      </w:rPr>
+    </w:lvl>
+  </w:abstractNum>
   <w:num w:numId="1" w16cid:durableId="1082020713">
     <w:abstractNumId w:val="0"/>
   </w:num>
   <w:num w:numId="2" w16cid:durableId="1360624852">
-    <w:abstractNumId w:val="1"/>
+    <w:abstractNumId w:val="3"/>
   </w:num>
   <w:num w:numId="3" w16cid:durableId="684483420">
+    <w:abstractNumId w:val="3"/>
+  </w:num>
+  <w:num w:numId="4" w16cid:durableId="1359164373">
+    <w:abstractNumId w:val="4"/>
+  </w:num>
+  <w:num w:numId="5" w16cid:durableId="2073382917">
+    <w:abstractNumId w:val="2"/>
+  </w:num>
+  <w:num w:numId="6" w16cid:durableId="1248467671">
+    <w:abstractNumId w:val="6"/>
+  </w:num>
+  <w:num w:numId="7" w16cid:durableId="853151543">
+    <w:abstractNumId w:val="5"/>
+  </w:num>
+  <w:num w:numId="8" w16cid:durableId="1261377217">
     <w:abstractNumId w:val="1"/>
   </w:num>
 </w:numbering>

</xml_diff>